<commit_message>
Changer l'image de logo jpg sous format de png
</commit_message>
<xml_diff>
--- a/cahier projet.docx
+++ b/cahier projet.docx
@@ -86,16 +86,17 @@
           <w:lang w:eastAsia="fr-FR"/>
         </w:rPr>
       </w:pPr>
+      <w:bookmarkStart w:id="0" w:name="_GoBack"/>
       <w:r>
         <w:rPr>
           <w:noProof/>
-          <w:lang w:eastAsia="fr-FR"/>
+          <w:lang w:val="en-US"/>
         </w:rPr>
         <w:drawing>
-          <wp:inline distT="0" distB="0" distL="0" distR="0" wp14:anchorId="19DB8D3C" wp14:editId="42F2A301">
-            <wp:extent cx="3927938" cy="1689653"/>
-            <wp:effectExtent l="304800" t="361950" r="320675" b="368300"/>
-            <wp:docPr id="4" name="Image 4" descr="C:\Users\Youcode\AppData\Local\Microsoft\Windows\INetCache\Content.Word\logo-removebg-preview (1).png"/>
+          <wp:inline distT="0" distB="0" distL="0" distR="0" wp14:anchorId="3DB51B1C" wp14:editId="67DDE619">
+            <wp:extent cx="4385628" cy="1866265"/>
+            <wp:effectExtent l="323850" t="381000" r="358140" b="381635"/>
+            <wp:docPr id="4" name="Image 4"/>
             <wp:cNvGraphicFramePr/>
             <a:graphic xmlns:a="http://schemas.openxmlformats.org/drawingml/2006/main">
               <a:graphicData uri="http://schemas.openxmlformats.org/drawingml/2006/picture">
@@ -112,7 +113,6 @@
                         </a:ext>
                       </a:extLst>
                     </a:blip>
-                    <a:srcRect/>
                     <a:stretch>
                       <a:fillRect/>
                     </a:stretch>
@@ -120,7 +120,7 @@
                   <pic:spPr bwMode="auto">
                     <a:xfrm>
                       <a:off x="0" y="0"/>
-                      <a:ext cx="4341277" cy="1867456"/>
+                      <a:ext cx="4420310" cy="1881023"/>
                     </a:xfrm>
                     <a:prstGeom prst="rect">
                       <a:avLst/>
@@ -164,6 +164,7 @@
           </wp:inline>
         </w:drawing>
       </w:r>
+      <w:bookmarkEnd w:id="0"/>
     </w:p>
     <w:p>
       <w:pPr>
@@ -625,24 +626,902 @@
       <w:r>
         <w:rPr>
           <w:noProof/>
-          <w:lang w:eastAsia="fr-FR"/>
+          <w:lang w:val="en-US"/>
         </w:rPr>
         <w:lastRenderedPageBreak/>
+        <w:pict>
+          <v:shapetype id="_x0000_t75" coordsize="21600,21600" o:spt="75" o:preferrelative="t" path="m@4@5l@4@11@9@11@9@5xe" filled="f" stroked="f">
+            <v:stroke joinstyle="miter"/>
+            <v:formulas>
+              <v:f eqn="if lineDrawn pixelLineWidth 0"/>
+              <v:f eqn="sum @0 1 0"/>
+              <v:f eqn="sum 0 0 @1"/>
+              <v:f eqn="prod @2 1 2"/>
+              <v:f eqn="prod @3 21600 pixelWidth"/>
+              <v:f eqn="prod @3 21600 pixelHeight"/>
+              <v:f eqn="sum @0 0 1"/>
+              <v:f eqn="prod @6 1 2"/>
+              <v:f eqn="prod @7 21600 pixelWidth"/>
+              <v:f eqn="sum @8 21600 0"/>
+              <v:f eqn="prod @7 21600 pixelHeight"/>
+              <v:f eqn="sum @10 21600 0"/>
+            </v:formulas>
+            <v:path o:extrusionok="f" gradientshapeok="t" o:connecttype="rect"/>
+            <o:lock v:ext="edit" aspectratio="t"/>
+          </v:shapetype>
+          <v:shape id="_x0000_i1025" type="#_x0000_t75" style="width:103.7pt;height:56.55pt">
+            <v:imagedata r:id="rId9" o:title="logo"/>
+          </v:shape>
+        </w:pict>
+      </w:r>
+    </w:p>
+    <w:p>
+      <w:pPr>
+        <w:spacing w:after="180" w:line="240" w:lineRule="auto"/>
+        <w:outlineLvl w:val="1"/>
+        <w:rPr>
+          <w:rFonts w:ascii="Bahnschrift SemiBold Condensed" w:eastAsia="Times New Roman" w:hAnsi="Bahnschrift SemiBold Condensed" w:cs="Arial"/>
+          <w:b/>
+          <w:bCs/>
+          <w:i/>
+          <w:iCs/>
+          <w:color w:val="7E9C4C" w:themeColor="background2" w:themeShade="80"/>
+          <w:sz w:val="36"/>
+          <w:szCs w:val="36"/>
+          <w:u w:val="single"/>
+          <w:lang w:eastAsia="fr-FR"/>
+        </w:rPr>
+      </w:pPr>
+      <w:r>
+        <w:rPr>
+          <w:rFonts w:ascii="Bahnschrift SemiBold Condensed" w:eastAsia="Times New Roman" w:hAnsi="Bahnschrift SemiBold Condensed" w:cs="Arial"/>
+          <w:b/>
+          <w:bCs/>
+          <w:i/>
+          <w:iCs/>
+          <w:color w:val="7E9C4C" w:themeColor="background2" w:themeShade="80"/>
+          <w:sz w:val="36"/>
+          <w:szCs w:val="36"/>
+          <w:u w:val="single"/>
+          <w:lang w:eastAsia="fr-FR"/>
+        </w:rPr>
+        <w:t>Contexte du projet</w:t>
+      </w:r>
+    </w:p>
+    <w:p>
+      <w:pPr>
+        <w:spacing w:after="0" w:line="240" w:lineRule="auto"/>
+        <w:rPr>
+          <w:rFonts w:ascii="Arial" w:eastAsia="Times New Roman" w:hAnsi="Arial" w:cs="Arial"/>
+          <w:color w:val="000000"/>
+          <w:lang w:eastAsia="fr-FR"/>
+        </w:rPr>
+      </w:pPr>
+      <w:r>
+        <w:rPr>
+          <w:rFonts w:ascii="Arial" w:eastAsia="Times New Roman" w:hAnsi="Arial" w:cs="Arial"/>
+          <w:color w:val="000000"/>
+          <w:lang w:eastAsia="fr-FR"/>
+        </w:rPr>
+        <w:t>La société SIF</w:t>
+      </w:r>
+      <w:r>
+        <w:rPr>
+          <w:rFonts w:ascii="Arial" w:eastAsia="Times New Roman" w:hAnsi="Arial" w:cs="Arial"/>
+          <w:color w:val="000000"/>
+          <w:lang w:eastAsia="fr-FR"/>
+        </w:rPr>
+        <w:t>CO</w:t>
+      </w:r>
+      <w:r>
+        <w:rPr>
+          <w:rFonts w:ascii="Arial" w:eastAsia="Times New Roman" w:hAnsi="Arial" w:cs="Arial"/>
+          <w:color w:val="000000"/>
+          <w:lang w:eastAsia="fr-FR"/>
+        </w:rPr>
+        <w:t xml:space="preserve"> nous a demander de réaliser un site web qui consiste </w:t>
+      </w:r>
+      <w:r>
+        <w:rPr>
+          <w:rFonts w:ascii="Arial" w:eastAsia="Times New Roman" w:hAnsi="Arial" w:cs="Arial"/>
+          <w:color w:val="000000"/>
+          <w:lang w:eastAsia="fr-FR"/>
+        </w:rPr>
+        <w:t>à</w:t>
+      </w:r>
+      <w:r>
+        <w:rPr>
+          <w:rFonts w:ascii="Arial" w:eastAsia="Times New Roman" w:hAnsi="Arial" w:cs="Arial"/>
+          <w:color w:val="000000"/>
+          <w:lang w:eastAsia="fr-FR"/>
+        </w:rPr>
+        <w:t xml:space="preserve"> organiser les </w:t>
+      </w:r>
+      <w:r>
+        <w:rPr>
+          <w:rFonts w:ascii="Arial" w:eastAsia="Times New Roman" w:hAnsi="Arial" w:cs="Arial"/>
+          <w:color w:val="000000"/>
+          <w:lang w:eastAsia="fr-FR"/>
+        </w:rPr>
+        <w:t>opérations des échanges de devise pour chaque clien</w:t>
+      </w:r>
+      <w:r>
+        <w:rPr>
+          <w:rFonts w:ascii="Arial" w:eastAsia="Times New Roman" w:hAnsi="Arial" w:cs="Arial"/>
+          <w:color w:val="000000"/>
+          <w:lang w:eastAsia="fr-FR"/>
+        </w:rPr>
+        <w:t>t ou ils</w:t>
+      </w:r>
+      <w:r>
+        <w:rPr>
+          <w:rFonts w:ascii="Arial" w:eastAsia="Times New Roman" w:hAnsi="Arial" w:cs="Arial"/>
+          <w:color w:val="000000"/>
+          <w:lang w:eastAsia="fr-FR"/>
+        </w:rPr>
+        <w:t xml:space="preserve"> peuvent consulter </w:t>
+      </w:r>
+      <w:r>
+        <w:rPr>
+          <w:rFonts w:ascii="Arial" w:eastAsia="Times New Roman" w:hAnsi="Arial" w:cs="Arial"/>
+          <w:color w:val="000000"/>
+          <w:lang w:eastAsia="fr-FR"/>
+        </w:rPr>
+        <w:t>l’état de leur compte et imprimer des factures de format PDF qui contient les détails</w:t>
+      </w:r>
+      <w:r>
+        <w:rPr>
+          <w:rFonts w:ascii="Arial" w:eastAsia="Times New Roman" w:hAnsi="Arial" w:cs="Arial"/>
+          <w:color w:val="000000"/>
+          <w:lang w:eastAsia="fr-FR"/>
+        </w:rPr>
+        <w:t xml:space="preserve"> de chaque opération</w:t>
+      </w:r>
+      <w:r>
+        <w:rPr>
+          <w:rFonts w:ascii="Arial" w:eastAsia="Times New Roman" w:hAnsi="Arial" w:cs="Arial"/>
+          <w:color w:val="000000"/>
+          <w:lang w:eastAsia="fr-FR"/>
+        </w:rPr>
+        <w:t xml:space="preserve"> </w:t>
+      </w:r>
+      <w:r>
+        <w:rPr>
+          <w:rFonts w:ascii="Arial" w:eastAsia="Times New Roman" w:hAnsi="Arial" w:cs="Arial"/>
+          <w:color w:val="000000"/>
+          <w:lang w:eastAsia="fr-FR"/>
+        </w:rPr>
+        <w:t>réalisée,</w:t>
+      </w:r>
+      <w:r>
+        <w:rPr>
+          <w:rFonts w:ascii="Arial" w:eastAsia="Times New Roman" w:hAnsi="Arial" w:cs="Arial"/>
+          <w:color w:val="000000"/>
+          <w:lang w:eastAsia="fr-FR"/>
+        </w:rPr>
+        <w:t xml:space="preserve"> ce site web va permet aussi aux administrateurs de gérer les comptes et de les valider toute en donnant l’accès</w:t>
+      </w:r>
+      <w:r>
+        <w:rPr>
+          <w:rFonts w:ascii="Arial" w:eastAsia="Times New Roman" w:hAnsi="Arial" w:cs="Arial"/>
+          <w:color w:val="000000"/>
+          <w:lang w:eastAsia="fr-FR"/>
+        </w:rPr>
+        <w:t xml:space="preserve"> aux employés</w:t>
+      </w:r>
+      <w:r>
+        <w:rPr>
+          <w:rFonts w:ascii="Arial" w:eastAsia="Times New Roman" w:hAnsi="Arial" w:cs="Arial"/>
+          <w:color w:val="000000"/>
+          <w:lang w:eastAsia="fr-FR"/>
+        </w:rPr>
+        <w:t xml:space="preserve"> de la société </w:t>
+      </w:r>
+      <w:r>
+        <w:rPr>
+          <w:rFonts w:ascii="Arial" w:eastAsia="Times New Roman" w:hAnsi="Arial" w:cs="Arial"/>
+          <w:color w:val="000000"/>
+          <w:lang w:eastAsia="fr-FR"/>
+        </w:rPr>
+        <w:t>d’actualiser l’état des bilans de chaque client</w:t>
+      </w:r>
+      <w:r>
+        <w:rPr>
+          <w:rFonts w:ascii="Arial" w:eastAsia="Times New Roman" w:hAnsi="Arial" w:cs="Arial"/>
+          <w:color w:val="000000"/>
+          <w:lang w:eastAsia="fr-FR"/>
+        </w:rPr>
+        <w:t xml:space="preserve">. </w:t>
+      </w:r>
+    </w:p>
+    <w:p>
+      <w:pPr>
+        <w:spacing w:after="0" w:line="240" w:lineRule="auto"/>
+        <w:rPr>
+          <w:rFonts w:ascii="Arial" w:eastAsia="Times New Roman" w:hAnsi="Arial" w:cs="Arial"/>
+          <w:color w:val="000000"/>
+          <w:lang w:eastAsia="fr-FR"/>
+        </w:rPr>
+      </w:pPr>
+    </w:p>
+    <w:p>
+      <w:pPr>
+        <w:spacing w:after="0" w:line="240" w:lineRule="auto"/>
+        <w:rPr>
+          <w:rFonts w:ascii="Arial" w:eastAsia="Times New Roman" w:hAnsi="Arial" w:cs="Arial"/>
+          <w:color w:val="000000"/>
+          <w:lang w:eastAsia="fr-FR"/>
+        </w:rPr>
+      </w:pPr>
+      <w:r>
+        <w:rPr>
+          <w:rFonts w:ascii="Arial" w:eastAsia="Times New Roman" w:hAnsi="Arial" w:cs="Arial"/>
+          <w:color w:val="000000"/>
+          <w:lang w:eastAsia="fr-FR"/>
+        </w:rPr>
+        <w:t>Les pages requises sont les suivantes :</w:t>
+      </w:r>
+    </w:p>
+    <w:p>
+      <w:pPr>
+        <w:numPr>
+          <w:ilvl w:val="0"/>
+          <w:numId w:val="2"/>
+        </w:numPr>
+        <w:spacing w:before="100" w:beforeAutospacing="1" w:after="100" w:afterAutospacing="1" w:line="240" w:lineRule="auto"/>
+        <w:ind w:left="0"/>
+        <w:rPr>
+          <w:rFonts w:ascii="Arial" w:eastAsia="Times New Roman" w:hAnsi="Arial" w:cs="Arial"/>
+          <w:color w:val="000000"/>
+          <w:lang w:eastAsia="fr-FR"/>
+        </w:rPr>
+      </w:pPr>
+      <w:r>
+        <w:rPr>
+          <w:rFonts w:ascii="Arial" w:eastAsia="Times New Roman" w:hAnsi="Arial" w:cs="Arial"/>
+          <w:color w:val="000000"/>
+          <w:lang w:eastAsia="fr-FR"/>
+        </w:rPr>
+        <w:t>Page d'accueil</w:t>
+      </w:r>
+      <w:r>
+        <w:rPr>
+          <w:rFonts w:ascii="Arial" w:eastAsia="Times New Roman" w:hAnsi="Arial" w:cs="Arial"/>
+          <w:color w:val="000000"/>
+          <w:lang w:eastAsia="fr-FR"/>
+        </w:rPr>
+        <w:t>.</w:t>
+      </w:r>
+    </w:p>
+    <w:p>
+      <w:pPr>
+        <w:numPr>
+          <w:ilvl w:val="0"/>
+          <w:numId w:val="2"/>
+        </w:numPr>
+        <w:spacing w:before="100" w:beforeAutospacing="1" w:after="100" w:afterAutospacing="1" w:line="240" w:lineRule="auto"/>
+        <w:ind w:left="0"/>
+        <w:rPr>
+          <w:rFonts w:ascii="Arial" w:eastAsia="Times New Roman" w:hAnsi="Arial" w:cs="Arial"/>
+          <w:color w:val="000000"/>
+          <w:lang w:eastAsia="fr-FR"/>
+        </w:rPr>
+      </w:pPr>
+      <w:r>
+        <w:rPr>
+          <w:rFonts w:ascii="Arial" w:eastAsia="Times New Roman" w:hAnsi="Arial" w:cs="Arial"/>
+          <w:color w:val="000000"/>
+          <w:lang w:eastAsia="fr-FR"/>
+        </w:rPr>
+        <w:t>Pages de connexion et d'inscription</w:t>
+      </w:r>
+      <w:r>
+        <w:rPr>
+          <w:rFonts w:ascii="Arial" w:eastAsia="Times New Roman" w:hAnsi="Arial" w:cs="Arial"/>
+          <w:color w:val="000000"/>
+          <w:lang w:eastAsia="fr-FR"/>
+        </w:rPr>
+        <w:t>.</w:t>
+      </w:r>
+    </w:p>
+    <w:p>
+      <w:pPr>
+        <w:numPr>
+          <w:ilvl w:val="0"/>
+          <w:numId w:val="2"/>
+        </w:numPr>
+        <w:spacing w:before="100" w:beforeAutospacing="1" w:after="100" w:afterAutospacing="1" w:line="240" w:lineRule="auto"/>
+        <w:ind w:left="0"/>
+        <w:rPr>
+          <w:rFonts w:ascii="Arial" w:eastAsia="Times New Roman" w:hAnsi="Arial" w:cs="Arial"/>
+          <w:color w:val="000000"/>
+          <w:lang w:eastAsia="fr-FR"/>
+        </w:rPr>
+      </w:pPr>
+      <w:r>
+        <w:rPr>
+          <w:rFonts w:ascii="Arial" w:eastAsia="Times New Roman" w:hAnsi="Arial" w:cs="Arial"/>
+          <w:color w:val="000000"/>
+          <w:lang w:eastAsia="fr-FR"/>
+        </w:rPr>
+        <w:t>Page d’affichage des clients</w:t>
+      </w:r>
+      <w:r>
+        <w:rPr>
+          <w:rFonts w:ascii="Arial" w:eastAsia="Times New Roman" w:hAnsi="Arial" w:cs="Arial"/>
+          <w:color w:val="000000"/>
+          <w:lang w:eastAsia="fr-FR"/>
+        </w:rPr>
+        <w:t>.</w:t>
+      </w:r>
+    </w:p>
+    <w:p>
+      <w:pPr>
+        <w:numPr>
+          <w:ilvl w:val="0"/>
+          <w:numId w:val="2"/>
+        </w:numPr>
+        <w:spacing w:before="100" w:beforeAutospacing="1" w:after="100" w:afterAutospacing="1" w:line="240" w:lineRule="auto"/>
+        <w:ind w:left="0"/>
+        <w:rPr>
+          <w:rFonts w:ascii="Arial" w:eastAsia="Times New Roman" w:hAnsi="Arial" w:cs="Arial"/>
+          <w:color w:val="000000"/>
+          <w:lang w:eastAsia="fr-FR"/>
+        </w:rPr>
+      </w:pPr>
+      <w:r>
+        <w:rPr>
+          <w:rFonts w:ascii="Arial" w:eastAsia="Times New Roman" w:hAnsi="Arial" w:cs="Arial"/>
+          <w:color w:val="000000"/>
+          <w:lang w:eastAsia="fr-FR"/>
+        </w:rPr>
+        <w:t>Page d’affichage des employés</w:t>
+      </w:r>
+      <w:r>
+        <w:rPr>
+          <w:rFonts w:ascii="Arial" w:eastAsia="Times New Roman" w:hAnsi="Arial" w:cs="Arial"/>
+          <w:color w:val="000000"/>
+          <w:lang w:eastAsia="fr-FR"/>
+        </w:rPr>
+        <w:t>.</w:t>
+      </w:r>
+    </w:p>
+    <w:p>
+      <w:pPr>
+        <w:numPr>
+          <w:ilvl w:val="0"/>
+          <w:numId w:val="2"/>
+        </w:numPr>
+        <w:spacing w:before="100" w:beforeAutospacing="1" w:after="100" w:afterAutospacing="1" w:line="240" w:lineRule="auto"/>
+        <w:ind w:left="0"/>
+        <w:rPr>
+          <w:rFonts w:ascii="Arial" w:eastAsia="Times New Roman" w:hAnsi="Arial" w:cs="Arial"/>
+          <w:color w:val="000000"/>
+          <w:lang w:eastAsia="fr-FR"/>
+        </w:rPr>
+      </w:pPr>
+      <w:r>
+        <w:rPr>
+          <w:rFonts w:ascii="Arial" w:eastAsia="Times New Roman" w:hAnsi="Arial" w:cs="Arial"/>
+          <w:color w:val="000000"/>
+          <w:lang w:eastAsia="fr-FR"/>
+        </w:rPr>
+        <w:t>Page pour l’affichage des opérations.</w:t>
+      </w:r>
+    </w:p>
+    <w:p>
+      <w:pPr>
+        <w:numPr>
+          <w:ilvl w:val="0"/>
+          <w:numId w:val="2"/>
+        </w:numPr>
+        <w:spacing w:before="100" w:beforeAutospacing="1" w:after="100" w:afterAutospacing="1" w:line="240" w:lineRule="auto"/>
+        <w:ind w:left="0"/>
+        <w:rPr>
+          <w:rFonts w:ascii="Arial" w:eastAsia="Times New Roman" w:hAnsi="Arial" w:cs="Arial"/>
+          <w:color w:val="000000"/>
+          <w:lang w:eastAsia="fr-FR"/>
+        </w:rPr>
+      </w:pPr>
+      <w:r>
+        <w:rPr>
+          <w:rFonts w:ascii="Arial" w:eastAsia="Times New Roman" w:hAnsi="Arial" w:cs="Arial"/>
+          <w:color w:val="000000"/>
+          <w:lang w:eastAsia="fr-FR"/>
+        </w:rPr>
+        <w:t>Page pour l’affichage des devises.</w:t>
+      </w:r>
+    </w:p>
+    <w:p>
+      <w:pPr>
+        <w:numPr>
+          <w:ilvl w:val="0"/>
+          <w:numId w:val="2"/>
+        </w:numPr>
+        <w:spacing w:before="100" w:beforeAutospacing="1" w:after="100" w:afterAutospacing="1" w:line="240" w:lineRule="auto"/>
+        <w:ind w:left="0"/>
+        <w:rPr>
+          <w:rFonts w:ascii="Arial" w:eastAsia="Times New Roman" w:hAnsi="Arial" w:cs="Arial"/>
+          <w:color w:val="000000"/>
+          <w:lang w:eastAsia="fr-FR"/>
+        </w:rPr>
+      </w:pPr>
+      <w:r>
+        <w:rPr>
+          <w:rFonts w:ascii="Arial" w:eastAsia="Times New Roman" w:hAnsi="Arial" w:cs="Arial"/>
+          <w:color w:val="000000"/>
+          <w:lang w:eastAsia="fr-FR"/>
+        </w:rPr>
+        <w:t>Des pages pour l’ajout des nouveaux clients, devises et utilisateurs</w:t>
+      </w:r>
+      <w:r>
+        <w:rPr>
+          <w:rFonts w:ascii="Arial" w:eastAsia="Times New Roman" w:hAnsi="Arial" w:cs="Arial"/>
+          <w:color w:val="000000"/>
+          <w:lang w:eastAsia="fr-FR"/>
+        </w:rPr>
+        <w:t>(employés</w:t>
+      </w:r>
+      <w:r>
+        <w:rPr>
+          <w:rFonts w:ascii="Arial" w:eastAsia="Times New Roman" w:hAnsi="Arial" w:cs="Arial"/>
+          <w:color w:val="000000"/>
+          <w:lang w:eastAsia="fr-FR"/>
+        </w:rPr>
+        <w:t>).</w:t>
+      </w:r>
+    </w:p>
+    <w:p>
+      <w:pPr>
+        <w:spacing w:after="0" w:line="240" w:lineRule="auto"/>
+        <w:rPr>
+          <w:rFonts w:ascii="Bahnschrift" w:eastAsia="Times New Roman" w:hAnsi="Bahnschrift" w:cs="Arial"/>
+          <w:b/>
+          <w:bCs/>
+          <w:i/>
+          <w:iCs/>
+          <w:color w:val="000000"/>
+          <w:u w:val="single"/>
+          <w:lang w:eastAsia="fr-FR"/>
+        </w:rPr>
+      </w:pPr>
+      <w:r>
+        <w:rPr>
+          <w:rFonts w:ascii="Bahnschrift" w:eastAsia="Times New Roman" w:hAnsi="Bahnschrift" w:cs="Arial"/>
+          <w:b/>
+          <w:bCs/>
+          <w:i/>
+          <w:iCs/>
+          <w:color w:val="7E9C4C" w:themeColor="background2" w:themeShade="80"/>
+          <w:u w:val="single"/>
+          <w:lang w:eastAsia="fr-FR"/>
+        </w:rPr>
+        <w:t xml:space="preserve">Mise en page </w:t>
+      </w:r>
+    </w:p>
+    <w:p>
+      <w:pPr>
+        <w:spacing w:after="0" w:line="240" w:lineRule="auto"/>
+        <w:rPr>
+          <w:rFonts w:ascii="Arial" w:eastAsia="Times New Roman" w:hAnsi="Arial" w:cs="Arial"/>
+          <w:color w:val="000000"/>
+          <w:lang w:eastAsia="fr-FR"/>
+        </w:rPr>
+      </w:pPr>
+      <w:r>
+        <w:rPr>
+          <w:rFonts w:ascii="Arial" w:eastAsia="Times New Roman" w:hAnsi="Arial" w:cs="Arial"/>
+          <w:color w:val="000000"/>
+          <w:lang w:eastAsia="fr-FR"/>
+        </w:rPr>
+        <w:t>La mise en page est la suivante :</w:t>
+      </w:r>
+    </w:p>
+    <w:p>
+      <w:pPr>
+        <w:spacing w:after="0" w:line="240" w:lineRule="auto"/>
+        <w:rPr>
+          <w:rFonts w:ascii="Arial" w:eastAsia="Times New Roman" w:hAnsi="Arial" w:cs="Arial"/>
+          <w:color w:val="000000"/>
+          <w:lang w:eastAsia="fr-FR"/>
+        </w:rPr>
+      </w:pPr>
+    </w:p>
+    <w:p>
+      <w:pPr>
+        <w:spacing w:after="0" w:line="240" w:lineRule="auto"/>
+        <w:rPr>
+          <w:rFonts w:ascii="Arial" w:eastAsia="Times New Roman" w:hAnsi="Arial" w:cs="Arial"/>
+          <w:color w:val="C5BF97" w:themeColor="accent3" w:themeTint="99"/>
+          <w:lang w:eastAsia="fr-FR"/>
+        </w:rPr>
+      </w:pPr>
+      <w:r>
+        <w:rPr>
+          <w:rFonts w:ascii="Arial" w:eastAsia="Times New Roman" w:hAnsi="Arial" w:cs="Arial"/>
+          <w:b/>
+          <w:bCs/>
+          <w:color w:val="C5BF97" w:themeColor="accent3" w:themeTint="99"/>
+          <w:lang w:eastAsia="fr-FR"/>
+        </w:rPr>
+        <w:t>- La page d'accueil :</w:t>
+      </w:r>
+    </w:p>
+    <w:p>
+      <w:pPr>
+        <w:spacing w:after="0" w:line="240" w:lineRule="auto"/>
+        <w:rPr>
+          <w:rFonts w:ascii="Arial" w:eastAsia="Times New Roman" w:hAnsi="Arial" w:cs="Arial"/>
+          <w:color w:val="000000"/>
+          <w:lang w:eastAsia="fr-FR"/>
+        </w:rPr>
+      </w:pPr>
+      <w:r>
+        <w:rPr>
+          <w:rFonts w:ascii="Arial" w:eastAsia="Times New Roman" w:hAnsi="Arial" w:cs="Arial"/>
+          <w:color w:val="000000"/>
+          <w:lang w:eastAsia="fr-FR"/>
+        </w:rPr>
+        <w:t xml:space="preserve">Contient une barre de navigation horizontale avec </w:t>
+      </w:r>
+      <w:r>
+        <w:rPr>
+          <w:rFonts w:ascii="Arial" w:eastAsia="Times New Roman" w:hAnsi="Arial" w:cs="Arial"/>
+          <w:color w:val="000000"/>
+          <w:lang w:eastAsia="fr-FR"/>
+        </w:rPr>
+        <w:t>le nom et logo de société, les liens réseaux sociaux et liens cible pour l’inscription et la connexion, pour le corps de site contient des informations sur les services garantis et la catégorie clientèle visée, et contient aussi des cordonnées de messagerie et la localisation de la société sous le pied de la page.</w:t>
+      </w:r>
+    </w:p>
+    <w:p>
+      <w:pPr>
+        <w:spacing w:after="0" w:line="240" w:lineRule="auto"/>
+        <w:rPr>
+          <w:rFonts w:ascii="Arial" w:eastAsia="Times New Roman" w:hAnsi="Arial" w:cs="Arial"/>
+          <w:color w:val="000000"/>
+          <w:lang w:eastAsia="fr-FR"/>
+        </w:rPr>
+      </w:pPr>
+    </w:p>
+    <w:p>
+      <w:pPr>
+        <w:spacing w:after="0" w:line="240" w:lineRule="auto"/>
+        <w:rPr>
+          <w:rFonts w:ascii="Arial" w:eastAsia="Times New Roman" w:hAnsi="Arial" w:cs="Arial"/>
+          <w:color w:val="000000"/>
+          <w:lang w:eastAsia="fr-FR"/>
+        </w:rPr>
+      </w:pPr>
+    </w:p>
+    <w:p>
+      <w:pPr>
+        <w:spacing w:after="0" w:line="240" w:lineRule="auto"/>
+        <w:rPr>
+          <w:rFonts w:ascii="Arial" w:eastAsia="Times New Roman" w:hAnsi="Arial" w:cs="Arial"/>
+          <w:color w:val="000000"/>
+          <w:lang w:eastAsia="fr-FR"/>
+        </w:rPr>
+      </w:pPr>
+    </w:p>
+    <w:p>
+      <w:pPr>
+        <w:spacing w:after="0" w:line="240" w:lineRule="auto"/>
+        <w:rPr>
+          <w:rFonts w:ascii="Arial" w:eastAsia="Times New Roman" w:hAnsi="Arial" w:cs="Arial"/>
+          <w:b/>
+          <w:bCs/>
+          <w:color w:val="C5BF97" w:themeColor="accent3" w:themeTint="99"/>
+          <w:lang w:eastAsia="fr-FR"/>
+        </w:rPr>
+      </w:pPr>
+      <w:r>
+        <w:rPr>
+          <w:rFonts w:ascii="Arial" w:eastAsia="Times New Roman" w:hAnsi="Arial" w:cs="Arial"/>
+          <w:b/>
+          <w:bCs/>
+          <w:color w:val="C5BF97" w:themeColor="accent3" w:themeTint="99"/>
+          <w:lang w:eastAsia="fr-FR"/>
+        </w:rPr>
+        <w:t>- Page de connexion</w:t>
+      </w:r>
+      <w:r>
+        <w:rPr>
+          <w:rFonts w:ascii="Arial" w:eastAsia="Times New Roman" w:hAnsi="Arial" w:cs="Arial"/>
+          <w:b/>
+          <w:bCs/>
+          <w:color w:val="C5BF97" w:themeColor="accent3" w:themeTint="99"/>
+          <w:lang w:eastAsia="fr-FR"/>
+        </w:rPr>
+        <w:t xml:space="preserve"> </w:t>
+      </w:r>
+    </w:p>
+    <w:p>
+      <w:pPr>
+        <w:spacing w:after="0" w:line="240" w:lineRule="auto"/>
+        <w:rPr>
+          <w:rFonts w:ascii="Arial" w:eastAsia="Times New Roman" w:hAnsi="Arial" w:cs="Arial"/>
+          <w:color w:val="000000"/>
+          <w:lang w:eastAsia="fr-FR"/>
+        </w:rPr>
+      </w:pPr>
+      <w:r>
+        <w:rPr>
+          <w:rFonts w:ascii="Arial" w:eastAsia="Times New Roman" w:hAnsi="Arial" w:cs="Arial"/>
+          <w:color w:val="000000"/>
+          <w:lang w:eastAsia="fr-FR"/>
+        </w:rPr>
+        <w:t>La page de connexion d</w:t>
+      </w:r>
+      <w:r>
+        <w:rPr>
+          <w:rFonts w:ascii="Arial" w:eastAsia="Times New Roman" w:hAnsi="Arial" w:cs="Arial"/>
+          <w:color w:val="000000"/>
+          <w:lang w:eastAsia="fr-FR"/>
+        </w:rPr>
+        <w:t>oit être contenir deux input de types texte :</w:t>
+      </w:r>
+    </w:p>
+    <w:p>
+      <w:pPr>
+        <w:spacing w:after="0" w:line="240" w:lineRule="auto"/>
+        <w:rPr>
+          <w:rFonts w:ascii="Arial" w:eastAsia="Times New Roman" w:hAnsi="Arial" w:cs="Arial"/>
+          <w:color w:val="000000"/>
+          <w:lang w:eastAsia="fr-FR"/>
+        </w:rPr>
+      </w:pPr>
+    </w:p>
+    <w:p>
+      <w:pPr>
+        <w:spacing w:after="0" w:line="240" w:lineRule="auto"/>
+        <w:ind w:left="708"/>
+        <w:rPr>
+          <w:rFonts w:ascii="Arial" w:eastAsia="Times New Roman" w:hAnsi="Arial" w:cs="Arial"/>
+          <w:color w:val="000000"/>
+          <w:lang w:eastAsia="fr-FR"/>
+        </w:rPr>
+      </w:pPr>
+      <w:r>
+        <w:rPr>
+          <w:rFonts w:ascii="Arial" w:eastAsia="Times New Roman" w:hAnsi="Arial" w:cs="Arial"/>
+          <w:color w:val="328D9F" w:themeColor="accent1" w:themeShade="BF"/>
+          <w:lang w:eastAsia="fr-FR"/>
+        </w:rPr>
+        <w:sym w:font="Wingdings" w:char="F0E0"/>
+      </w:r>
+      <w:r>
+        <w:rPr>
+          <w:rFonts w:ascii="Arial" w:eastAsia="Times New Roman" w:hAnsi="Arial" w:cs="Arial"/>
+          <w:color w:val="000000"/>
+          <w:lang w:eastAsia="fr-FR"/>
+        </w:rPr>
+        <w:t>La</w:t>
+      </w:r>
+      <w:r>
+        <w:rPr>
+          <w:rFonts w:ascii="Arial" w:eastAsia="Times New Roman" w:hAnsi="Arial" w:cs="Arial"/>
+          <w:color w:val="000000"/>
+          <w:lang w:eastAsia="fr-FR"/>
+        </w:rPr>
+        <w:t xml:space="preserve"> connexion es</w:t>
+      </w:r>
+      <w:r>
+        <w:rPr>
+          <w:rFonts w:ascii="Arial" w:eastAsia="Times New Roman" w:hAnsi="Arial" w:cs="Arial"/>
+          <w:color w:val="000000"/>
+          <w:lang w:eastAsia="fr-FR"/>
+        </w:rPr>
+        <w:t>t basée sur l’email/numéro de téléphone</w:t>
+      </w:r>
+      <w:r>
+        <w:rPr>
+          <w:rFonts w:ascii="Arial" w:eastAsia="Times New Roman" w:hAnsi="Arial" w:cs="Arial"/>
+          <w:color w:val="000000"/>
+          <w:lang w:eastAsia="fr-FR"/>
+        </w:rPr>
+        <w:t xml:space="preserve"> et le mot de passe, le contenu est donc un simple formulaire de connexion, avec des </w:t>
+      </w:r>
+      <w:r>
+        <w:rPr>
+          <w:rFonts w:ascii="Arial" w:eastAsia="Times New Roman" w:hAnsi="Arial" w:cs="Arial"/>
+          <w:color w:val="000000"/>
+          <w:lang w:eastAsia="fr-FR"/>
+        </w:rPr>
+        <w:t xml:space="preserve">champs </w:t>
+      </w:r>
+      <w:r>
+        <w:rPr>
+          <w:rFonts w:ascii="Arial" w:eastAsia="Times New Roman" w:hAnsi="Arial" w:cs="Arial"/>
+          <w:color w:val="000000"/>
+          <w:lang w:eastAsia="fr-FR"/>
+        </w:rPr>
+        <w:t xml:space="preserve">pour </w:t>
+      </w:r>
+      <w:r>
+        <w:rPr>
+          <w:rFonts w:ascii="Arial" w:eastAsia="Times New Roman" w:hAnsi="Arial" w:cs="Arial"/>
+          <w:color w:val="000000"/>
+          <w:lang w:eastAsia="fr-FR"/>
+        </w:rPr>
+        <w:t>l’email</w:t>
+      </w:r>
+      <w:r>
+        <w:rPr>
+          <w:rFonts w:ascii="Arial" w:eastAsia="Times New Roman" w:hAnsi="Arial" w:cs="Arial"/>
+          <w:color w:val="000000"/>
+          <w:lang w:eastAsia="fr-FR"/>
+        </w:rPr>
+        <w:t xml:space="preserve"> et le mot de pa</w:t>
+      </w:r>
+      <w:r>
+        <w:rPr>
+          <w:rFonts w:ascii="Arial" w:eastAsia="Times New Roman" w:hAnsi="Arial" w:cs="Arial"/>
+          <w:color w:val="000000"/>
+          <w:lang w:eastAsia="fr-FR"/>
+        </w:rPr>
+        <w:t>sse, et un bouton de connexion.</w:t>
+      </w:r>
+      <w:r>
+        <w:rPr>
+          <w:rFonts w:ascii="Arial" w:eastAsia="Times New Roman" w:hAnsi="Arial" w:cs="Arial"/>
+          <w:color w:val="000000"/>
+          <w:lang w:eastAsia="fr-FR"/>
+        </w:rPr>
+        <w:t xml:space="preserve"> Avec une paragraphe au-dessus du formulaire pour rediriger l’utilisateur vers la page d’inscription s</w:t>
+      </w:r>
+      <w:r>
+        <w:rPr>
+          <w:rFonts w:ascii="Arial" w:eastAsia="Times New Roman" w:hAnsi="Arial" w:cs="Arial"/>
+          <w:color w:val="000000"/>
+          <w:lang w:eastAsia="fr-FR"/>
+        </w:rPr>
+        <w:t>’il est un nouvel utilisateur</w:t>
+      </w:r>
+      <w:r>
+        <w:rPr>
+          <w:rFonts w:ascii="Arial" w:eastAsia="Times New Roman" w:hAnsi="Arial" w:cs="Arial"/>
+          <w:color w:val="000000"/>
+          <w:lang w:eastAsia="fr-FR"/>
+        </w:rPr>
+        <w:t>.</w:t>
+      </w:r>
+    </w:p>
+    <w:p>
+      <w:pPr>
+        <w:spacing w:after="0" w:line="240" w:lineRule="auto"/>
+        <w:ind w:left="708"/>
+        <w:rPr>
+          <w:rFonts w:ascii="Arial" w:eastAsia="Times New Roman" w:hAnsi="Arial" w:cs="Arial"/>
+          <w:color w:val="000000"/>
+          <w:lang w:eastAsia="fr-FR"/>
+        </w:rPr>
+      </w:pPr>
+      <w:r>
+        <w:rPr>
+          <w:rFonts w:ascii="Arial" w:eastAsia="Times New Roman" w:hAnsi="Arial" w:cs="Arial"/>
+          <w:color w:val="000000"/>
+          <w:lang w:eastAsia="fr-FR"/>
+        </w:rPr>
+        <w:t xml:space="preserve">Après s'être connecté, l'utilisateur </w:t>
+      </w:r>
+      <w:r>
+        <w:rPr>
+          <w:rFonts w:ascii="Arial" w:eastAsia="Times New Roman" w:hAnsi="Arial" w:cs="Arial"/>
+          <w:color w:val="000000"/>
+          <w:lang w:eastAsia="fr-FR"/>
+        </w:rPr>
+        <w:t>est redirigé vers</w:t>
+      </w:r>
+      <w:r>
+        <w:rPr>
+          <w:rFonts w:ascii="Arial" w:eastAsia="Times New Roman" w:hAnsi="Arial" w:cs="Arial"/>
+          <w:color w:val="000000"/>
+          <w:lang w:eastAsia="fr-FR"/>
+        </w:rPr>
+        <w:t xml:space="preserve"> la page considéré selon le rôle</w:t>
+      </w:r>
+      <w:r>
+        <w:rPr>
+          <w:rFonts w:ascii="Arial" w:eastAsia="Times New Roman" w:hAnsi="Arial" w:cs="Arial"/>
+          <w:color w:val="000000"/>
+          <w:lang w:eastAsia="fr-FR"/>
+        </w:rPr>
+        <w:t xml:space="preserve"> son </w:t>
+      </w:r>
+      <w:r>
+        <w:rPr>
+          <w:rFonts w:ascii="Arial" w:eastAsia="Times New Roman" w:hAnsi="Arial" w:cs="Arial"/>
+          <w:color w:val="000000"/>
+          <w:lang w:eastAsia="fr-FR"/>
+        </w:rPr>
+        <w:t>compte</w:t>
+      </w:r>
+      <w:r>
+        <w:rPr>
+          <w:rFonts w:ascii="Arial" w:eastAsia="Times New Roman" w:hAnsi="Arial" w:cs="Arial"/>
+          <w:color w:val="000000"/>
+          <w:lang w:eastAsia="fr-FR"/>
+        </w:rPr>
+        <w:t>.</w:t>
+      </w:r>
+    </w:p>
+    <w:p>
+      <w:pPr>
+        <w:spacing w:after="0" w:line="240" w:lineRule="auto"/>
+        <w:rPr>
+          <w:rFonts w:ascii="Arial" w:eastAsia="Times New Roman" w:hAnsi="Arial" w:cs="Arial"/>
+          <w:color w:val="000000"/>
+          <w:lang w:eastAsia="fr-FR"/>
+        </w:rPr>
+      </w:pPr>
+      <w:r>
+        <w:rPr>
+          <w:rFonts w:ascii="Arial" w:eastAsia="Times New Roman" w:hAnsi="Arial" w:cs="Arial"/>
+          <w:color w:val="000000"/>
+          <w:lang w:eastAsia="fr-FR"/>
+        </w:rPr>
+        <w:t>Si le rôle :</w:t>
+      </w:r>
+    </w:p>
+    <w:p>
+      <w:pPr>
+        <w:spacing w:after="0" w:line="240" w:lineRule="auto"/>
+        <w:rPr>
+          <w:rFonts w:ascii="Arial" w:eastAsia="Times New Roman" w:hAnsi="Arial" w:cs="Arial"/>
+          <w:color w:val="000000"/>
+          <w:lang w:eastAsia="fr-FR"/>
+        </w:rPr>
+      </w:pPr>
+      <w:r>
+        <w:rPr>
+          <w:rFonts w:ascii="Arial" w:eastAsia="Times New Roman" w:hAnsi="Arial" w:cs="Arial"/>
+          <w:color w:val="000000"/>
+          <w:lang w:eastAsia="fr-FR"/>
+        </w:rPr>
+        <w:sym w:font="Wingdings" w:char="F0E0"/>
+      </w:r>
+      <w:r>
+        <w:rPr>
+          <w:rFonts w:ascii="Arial" w:eastAsia="Times New Roman" w:hAnsi="Arial" w:cs="Arial"/>
+          <w:color w:val="000000"/>
+          <w:lang w:eastAsia="fr-FR"/>
+        </w:rPr>
+        <w:t xml:space="preserve">Admin : l’utilisateur se va rediriger vers une Dashboard avec les liens cibles de chaque opération susmentionnée.  </w:t>
+      </w:r>
+    </w:p>
+    <w:p>
+      <w:pPr>
+        <w:spacing w:after="0" w:line="240" w:lineRule="auto"/>
+        <w:rPr>
+          <w:rFonts w:ascii="Arial" w:eastAsia="Times New Roman" w:hAnsi="Arial" w:cs="Arial"/>
+          <w:color w:val="000000"/>
+          <w:lang w:eastAsia="fr-FR"/>
+        </w:rPr>
+      </w:pPr>
+      <w:r>
+        <w:rPr>
+          <w:noProof/>
+          <w:lang w:val="en-US"/>
+        </w:rPr>
         <w:drawing>
-          <wp:inline distT="0" distB="0" distL="0" distR="0" wp14:anchorId="2D7F24E6" wp14:editId="6F38F938">
-            <wp:extent cx="1123315" cy="678180"/>
-            <wp:effectExtent l="0" t="0" r="635" b="7620"/>
-            <wp:docPr id="1" name="Image 1" descr="C:\Users\Youcode\AppData\Local\Microsoft\Windows\INetCache\Content.Word\logo-removebg-preview (1).png"/>
-            <wp:cNvGraphicFramePr/>
+          <wp:inline distT="0" distB="0" distL="0" distR="0">
+            <wp:extent cx="1313180" cy="715010"/>
+            <wp:effectExtent l="0" t="0" r="0" b="0"/>
+            <wp:docPr id="6" name="Image 6" descr="C:\Users\Youcode\AppData\Local\Microsoft\Windows\INetCache\Content.Word\logo.png"/>
+            <wp:cNvGraphicFramePr>
+              <a:graphicFrameLocks xmlns:a="http://schemas.openxmlformats.org/drawingml/2006/main" noChangeAspect="1"/>
+            </wp:cNvGraphicFramePr>
             <a:graphic xmlns:a="http://schemas.openxmlformats.org/drawingml/2006/main">
               <a:graphicData uri="http://schemas.openxmlformats.org/drawingml/2006/picture">
                 <pic:pic xmlns:pic="http://schemas.openxmlformats.org/drawingml/2006/picture">
                   <pic:nvPicPr>
-                    <pic:cNvPr id="4" name="Image 4" descr="C:\Users\Youcode\AppData\Local\Microsoft\Windows\INetCache\Content.Word\logo-removebg-preview (1).png"/>
-                    <pic:cNvPicPr/>
+                    <pic:cNvPr id="0" name="Picture 12" descr="C:\Users\Youcode\AppData\Local\Microsoft\Windows\INetCache\Content.Word\logo.png"/>
+                    <pic:cNvPicPr>
+                      <a:picLocks noChangeAspect="1" noChangeArrowheads="1"/>
+                    </pic:cNvPicPr>
                   </pic:nvPicPr>
                   <pic:blipFill>
-                    <a:blip r:embed="rId9" cstate="print">
+                    <a:blip r:embed="rId10" cstate="print">
                       <a:extLst>
                         <a:ext uri="{28A0092B-C50C-407E-A947-70E740481C1C}">
                           <a14:useLocalDpi xmlns:a14="http://schemas.microsoft.com/office/drawing/2010/main" val="0"/>
@@ -657,7 +1536,7 @@
                   <pic:spPr bwMode="auto">
                     <a:xfrm>
                       <a:off x="0" y="0"/>
-                      <a:ext cx="1123315" cy="678180"/>
+                      <a:ext cx="1313180" cy="715010"/>
                     </a:xfrm>
                     <a:prstGeom prst="rect">
                       <a:avLst/>
@@ -676,39 +1555,6 @@
     </w:p>
     <w:p>
       <w:pPr>
-        <w:spacing w:after="180" w:line="240" w:lineRule="auto"/>
-        <w:outlineLvl w:val="1"/>
-        <w:rPr>
-          <w:rFonts w:ascii="Bahnschrift SemiBold Condensed" w:eastAsia="Times New Roman" w:hAnsi="Bahnschrift SemiBold Condensed" w:cs="Arial"/>
-          <w:b/>
-          <w:bCs/>
-          <w:i/>
-          <w:iCs/>
-          <w:color w:val="7E9C4C" w:themeColor="background2" w:themeShade="80"/>
-          <w:sz w:val="36"/>
-          <w:szCs w:val="36"/>
-          <w:u w:val="single"/>
-          <w:lang w:eastAsia="fr-FR"/>
-        </w:rPr>
-      </w:pPr>
-      <w:r>
-        <w:rPr>
-          <w:rFonts w:ascii="Bahnschrift SemiBold Condensed" w:eastAsia="Times New Roman" w:hAnsi="Bahnschrift SemiBold Condensed" w:cs="Arial"/>
-          <w:b/>
-          <w:bCs/>
-          <w:i/>
-          <w:iCs/>
-          <w:color w:val="7E9C4C" w:themeColor="background2" w:themeShade="80"/>
-          <w:sz w:val="36"/>
-          <w:szCs w:val="36"/>
-          <w:u w:val="single"/>
-          <w:lang w:eastAsia="fr-FR"/>
-        </w:rPr>
-        <w:t>Contexte du projet</w:t>
-      </w:r>
-    </w:p>
-    <w:p>
-      <w:pPr>
         <w:spacing w:after="0" w:line="240" w:lineRule="auto"/>
         <w:rPr>
           <w:rFonts w:ascii="Arial" w:eastAsia="Times New Roman" w:hAnsi="Arial" w:cs="Arial"/>
@@ -722,135 +1568,23 @@
           <w:color w:val="000000"/>
           <w:lang w:eastAsia="fr-FR"/>
         </w:rPr>
-        <w:t>La société SIF</w:t>
-      </w:r>
-      <w:r>
-        <w:rPr>
-          <w:rFonts w:ascii="Arial" w:eastAsia="Times New Roman" w:hAnsi="Arial" w:cs="Arial"/>
-          <w:color w:val="000000"/>
-          <w:lang w:eastAsia="fr-FR"/>
-        </w:rPr>
-        <w:t>CO</w:t>
-      </w:r>
-      <w:r>
-        <w:rPr>
-          <w:rFonts w:ascii="Arial" w:eastAsia="Times New Roman" w:hAnsi="Arial" w:cs="Arial"/>
-          <w:color w:val="000000"/>
-          <w:lang w:eastAsia="fr-FR"/>
-        </w:rPr>
-        <w:t xml:space="preserve"> nous a demander de réaliser un site web qui consiste </w:t>
-      </w:r>
-      <w:r>
-        <w:rPr>
-          <w:rFonts w:ascii="Arial" w:eastAsia="Times New Roman" w:hAnsi="Arial" w:cs="Arial"/>
-          <w:color w:val="000000"/>
-          <w:lang w:eastAsia="fr-FR"/>
-        </w:rPr>
-        <w:t>à</w:t>
-      </w:r>
-      <w:r>
-        <w:rPr>
-          <w:rFonts w:ascii="Arial" w:eastAsia="Times New Roman" w:hAnsi="Arial" w:cs="Arial"/>
-          <w:color w:val="000000"/>
-          <w:lang w:eastAsia="fr-FR"/>
-        </w:rPr>
-        <w:t xml:space="preserve"> organiser les </w:t>
-      </w:r>
-      <w:r>
-        <w:rPr>
-          <w:rFonts w:ascii="Arial" w:eastAsia="Times New Roman" w:hAnsi="Arial" w:cs="Arial"/>
-          <w:color w:val="000000"/>
-          <w:lang w:eastAsia="fr-FR"/>
-        </w:rPr>
-        <w:t>opérations des échanges de devise pour chaque clien</w:t>
-      </w:r>
-      <w:r>
-        <w:rPr>
-          <w:rFonts w:ascii="Arial" w:eastAsia="Times New Roman" w:hAnsi="Arial" w:cs="Arial"/>
-          <w:color w:val="000000"/>
-          <w:lang w:eastAsia="fr-FR"/>
-        </w:rPr>
-        <w:t>t ou ils</w:t>
-      </w:r>
-      <w:r>
-        <w:rPr>
-          <w:rFonts w:ascii="Arial" w:eastAsia="Times New Roman" w:hAnsi="Arial" w:cs="Arial"/>
-          <w:color w:val="000000"/>
-          <w:lang w:eastAsia="fr-FR"/>
-        </w:rPr>
-        <w:t xml:space="preserve"> peuvent consulter </w:t>
-      </w:r>
-      <w:r>
-        <w:rPr>
-          <w:rFonts w:ascii="Arial" w:eastAsia="Times New Roman" w:hAnsi="Arial" w:cs="Arial"/>
-          <w:color w:val="000000"/>
-          <w:lang w:eastAsia="fr-FR"/>
-        </w:rPr>
-        <w:t>l’état de leur compte et imprimer des factures de format PDF qui contient les détails</w:t>
-      </w:r>
-      <w:r>
-        <w:rPr>
-          <w:rFonts w:ascii="Arial" w:eastAsia="Times New Roman" w:hAnsi="Arial" w:cs="Arial"/>
-          <w:color w:val="000000"/>
-          <w:lang w:eastAsia="fr-FR"/>
-        </w:rPr>
-        <w:t xml:space="preserve"> de chaque opération</w:t>
-      </w:r>
-      <w:r>
-        <w:rPr>
-          <w:rFonts w:ascii="Arial" w:eastAsia="Times New Roman" w:hAnsi="Arial" w:cs="Arial"/>
-          <w:color w:val="000000"/>
-          <w:lang w:eastAsia="fr-FR"/>
-        </w:rPr>
-        <w:t xml:space="preserve"> </w:t>
-      </w:r>
-      <w:r>
-        <w:rPr>
-          <w:rFonts w:ascii="Arial" w:eastAsia="Times New Roman" w:hAnsi="Arial" w:cs="Arial"/>
-          <w:color w:val="000000"/>
-          <w:lang w:eastAsia="fr-FR"/>
-        </w:rPr>
-        <w:t>réalisée,</w:t>
-      </w:r>
-      <w:r>
-        <w:rPr>
-          <w:rFonts w:ascii="Arial" w:eastAsia="Times New Roman" w:hAnsi="Arial" w:cs="Arial"/>
-          <w:color w:val="000000"/>
-          <w:lang w:eastAsia="fr-FR"/>
-        </w:rPr>
-        <w:t xml:space="preserve"> ce site web va permet aussi aux administrateurs de gérer les comptes et de les valider toute en donnant l’accès</w:t>
-      </w:r>
-      <w:r>
-        <w:rPr>
-          <w:rFonts w:ascii="Arial" w:eastAsia="Times New Roman" w:hAnsi="Arial" w:cs="Arial"/>
-          <w:color w:val="000000"/>
-          <w:lang w:eastAsia="fr-FR"/>
-        </w:rPr>
-        <w:t xml:space="preserve"> aux employés</w:t>
-      </w:r>
-      <w:r>
-        <w:rPr>
-          <w:rFonts w:ascii="Arial" w:eastAsia="Times New Roman" w:hAnsi="Arial" w:cs="Arial"/>
-          <w:color w:val="000000"/>
-          <w:lang w:eastAsia="fr-FR"/>
-        </w:rPr>
-        <w:t xml:space="preserve"> de la société </w:t>
-      </w:r>
-      <w:r>
-        <w:rPr>
-          <w:rFonts w:ascii="Arial" w:eastAsia="Times New Roman" w:hAnsi="Arial" w:cs="Arial"/>
-          <w:color w:val="000000"/>
-          <w:lang w:eastAsia="fr-FR"/>
-        </w:rPr>
-        <w:t>d’actualiser l’état des bilans de chaque client</w:t>
-      </w:r>
-      <w:r>
-        <w:rPr>
-          <w:rFonts w:ascii="Arial" w:eastAsia="Times New Roman" w:hAnsi="Arial" w:cs="Arial"/>
-          <w:color w:val="000000"/>
-          <w:lang w:eastAsia="fr-FR"/>
-        </w:rPr>
-        <w:t xml:space="preserve">. </w:t>
+        <w:sym w:font="Wingdings" w:char="F0E0"/>
+      </w:r>
+      <w:r>
+        <w:rPr>
+          <w:rFonts w:ascii="Arial" w:eastAsia="Times New Roman" w:hAnsi="Arial" w:cs="Arial"/>
+          <w:color w:val="000000"/>
+          <w:lang w:eastAsia="fr-FR"/>
+        </w:rPr>
+        <w:t>Client : doit être rediriger vers la pa</w:t>
+      </w:r>
+      <w:r>
+        <w:rPr>
+          <w:rFonts w:ascii="Arial" w:eastAsia="Times New Roman" w:hAnsi="Arial" w:cs="Arial"/>
+          <w:color w:val="000000"/>
+          <w:lang w:eastAsia="fr-FR"/>
+        </w:rPr>
+        <w:t>ge de consultation du bilan général.</w:t>
       </w:r>
     </w:p>
     <w:p>
@@ -862,8 +1596,6 @@
           <w:lang w:eastAsia="fr-FR"/>
         </w:rPr>
       </w:pPr>
-      <w:bookmarkStart w:id="0" w:name="_GoBack"/>
-      <w:bookmarkEnd w:id="0"/>
     </w:p>
     <w:p>
       <w:pPr>
@@ -880,14 +1612,105 @@
           <w:color w:val="000000"/>
           <w:lang w:eastAsia="fr-FR"/>
         </w:rPr>
-        <w:t>Les pages requises sont les suivantes :</w:t>
+        <w:lastRenderedPageBreak/>
+        <w:sym w:font="Wingdings" w:char="F0E0"/>
+      </w:r>
+      <w:r>
+        <w:rPr>
+          <w:rFonts w:ascii="Arial" w:eastAsia="Times New Roman" w:hAnsi="Arial" w:cs="Arial"/>
+          <w:color w:val="000000"/>
+          <w:lang w:eastAsia="fr-FR"/>
+        </w:rPr>
+        <w:t>Employés (Staff) : ce rôle va rediriger l’utilisateur vers une Dashboard précis pour les employés.</w:t>
+      </w:r>
+    </w:p>
+    <w:p>
+      <w:pPr>
+        <w:spacing w:after="0" w:line="240" w:lineRule="auto"/>
+        <w:rPr>
+          <w:rFonts w:ascii="Arial" w:eastAsia="Times New Roman" w:hAnsi="Arial" w:cs="Arial"/>
+          <w:color w:val="000000"/>
+          <w:lang w:eastAsia="fr-FR"/>
+        </w:rPr>
+      </w:pPr>
+    </w:p>
+    <w:p>
+      <w:pPr>
+        <w:spacing w:after="0" w:line="240" w:lineRule="auto"/>
+        <w:rPr>
+          <w:rFonts w:ascii="Arial" w:eastAsia="Times New Roman" w:hAnsi="Arial" w:cs="Arial"/>
+          <w:color w:val="000000"/>
+          <w:lang w:eastAsia="fr-FR"/>
+        </w:rPr>
+      </w:pPr>
+    </w:p>
+    <w:p>
+      <w:pPr>
+        <w:spacing w:after="0" w:line="240" w:lineRule="auto"/>
+        <w:rPr>
+          <w:rFonts w:ascii="Arial" w:eastAsia="Times New Roman" w:hAnsi="Arial" w:cs="Arial"/>
+          <w:color w:val="C5BF97" w:themeColor="accent3" w:themeTint="99"/>
+          <w:lang w:eastAsia="fr-FR"/>
+        </w:rPr>
+      </w:pPr>
+      <w:r>
+        <w:rPr>
+          <w:rFonts w:ascii="Arial" w:eastAsia="Times New Roman" w:hAnsi="Arial" w:cs="Arial"/>
+          <w:b/>
+          <w:bCs/>
+          <w:color w:val="C5BF97" w:themeColor="accent3" w:themeTint="99"/>
+          <w:lang w:eastAsia="fr-FR"/>
+        </w:rPr>
+        <w:t>- Page d'inscription</w:t>
+      </w:r>
+    </w:p>
+    <w:p>
+      <w:pPr>
+        <w:spacing w:after="0" w:line="240" w:lineRule="auto"/>
+        <w:rPr>
+          <w:rFonts w:ascii="Arial" w:eastAsia="Times New Roman" w:hAnsi="Arial" w:cs="Arial"/>
+          <w:color w:val="000000"/>
+          <w:lang w:eastAsia="fr-FR"/>
+        </w:rPr>
+      </w:pPr>
+      <w:r>
+        <w:rPr>
+          <w:rFonts w:ascii="Arial" w:eastAsia="Times New Roman" w:hAnsi="Arial" w:cs="Arial"/>
+          <w:color w:val="000000"/>
+          <w:lang w:eastAsia="fr-FR"/>
+        </w:rPr>
+        <w:t>L</w:t>
+      </w:r>
+      <w:r>
+        <w:rPr>
+          <w:rFonts w:ascii="Arial" w:eastAsia="Times New Roman" w:hAnsi="Arial" w:cs="Arial"/>
+          <w:color w:val="000000"/>
+          <w:lang w:eastAsia="fr-FR"/>
+        </w:rPr>
+        <w:t>e formulaire d'inscripti</w:t>
+      </w:r>
+      <w:r>
+        <w:rPr>
+          <w:rFonts w:ascii="Arial" w:eastAsia="Times New Roman" w:hAnsi="Arial" w:cs="Arial"/>
+          <w:color w:val="000000"/>
+          <w:lang w:eastAsia="fr-FR"/>
+        </w:rPr>
+        <w:t>on doit contenir 5</w:t>
+      </w:r>
+      <w:r>
+        <w:rPr>
+          <w:rFonts w:ascii="Arial" w:eastAsia="Times New Roman" w:hAnsi="Arial" w:cs="Arial"/>
+          <w:color w:val="000000"/>
+          <w:lang w:eastAsia="fr-FR"/>
+        </w:rPr>
+        <w:t xml:space="preserve"> champs :</w:t>
       </w:r>
     </w:p>
     <w:p>
       <w:pPr>
         <w:numPr>
           <w:ilvl w:val="0"/>
-          <w:numId w:val="2"/>
+          <w:numId w:val="3"/>
         </w:numPr>
         <w:spacing w:before="100" w:beforeAutospacing="1" w:after="100" w:afterAutospacing="1" w:line="240" w:lineRule="auto"/>
         <w:ind w:left="0"/>
@@ -903,22 +1726,14 @@
           <w:color w:val="000000"/>
           <w:lang w:eastAsia="fr-FR"/>
         </w:rPr>
-        <w:t>Page d'accueil</w:t>
-      </w:r>
-      <w:r>
-        <w:rPr>
-          <w:rFonts w:ascii="Arial" w:eastAsia="Times New Roman" w:hAnsi="Arial" w:cs="Arial"/>
-          <w:color w:val="000000"/>
-          <w:lang w:eastAsia="fr-FR"/>
-        </w:rPr>
-        <w:t>.</w:t>
+        <w:t>Email.</w:t>
       </w:r>
     </w:p>
     <w:p>
       <w:pPr>
         <w:numPr>
           <w:ilvl w:val="0"/>
-          <w:numId w:val="2"/>
+          <w:numId w:val="3"/>
         </w:numPr>
         <w:spacing w:before="100" w:beforeAutospacing="1" w:after="100" w:afterAutospacing="1" w:line="240" w:lineRule="auto"/>
         <w:ind w:left="0"/>
@@ -934,7 +1749,7 @@
           <w:color w:val="000000"/>
           <w:lang w:eastAsia="fr-FR"/>
         </w:rPr>
-        <w:t>Pages de connexion et d'inscription</w:t>
+        <w:t>Mot de passe</w:t>
       </w:r>
       <w:r>
         <w:rPr>
@@ -949,7 +1764,7 @@
       <w:pPr>
         <w:numPr>
           <w:ilvl w:val="0"/>
-          <w:numId w:val="2"/>
+          <w:numId w:val="3"/>
         </w:numPr>
         <w:spacing w:before="100" w:beforeAutospacing="1" w:after="100" w:afterAutospacing="1" w:line="240" w:lineRule="auto"/>
         <w:ind w:left="0"/>
@@ -965,7 +1780,15 @@
           <w:color w:val="000000"/>
           <w:lang w:eastAsia="fr-FR"/>
         </w:rPr>
-        <w:t>Page d’affichage des clients</w:t>
+        <w:t xml:space="preserve">Confirmation </w:t>
+      </w:r>
+      <w:r>
+        <w:rPr>
+          <w:rFonts w:ascii="Arial" w:eastAsia="Times New Roman" w:hAnsi="Arial" w:cs="Arial"/>
+          <w:color w:val="000000"/>
+          <w:lang w:eastAsia="fr-FR"/>
+        </w:rPr>
+        <w:t>du mot de passe</w:t>
       </w:r>
       <w:r>
         <w:rPr>
@@ -980,7 +1803,7 @@
       <w:pPr>
         <w:numPr>
           <w:ilvl w:val="0"/>
-          <w:numId w:val="2"/>
+          <w:numId w:val="3"/>
         </w:numPr>
         <w:spacing w:before="100" w:beforeAutospacing="1" w:after="100" w:afterAutospacing="1" w:line="240" w:lineRule="auto"/>
         <w:ind w:left="0"/>
@@ -996,22 +1819,14 @@
           <w:color w:val="000000"/>
           <w:lang w:eastAsia="fr-FR"/>
         </w:rPr>
-        <w:t>Page d’affichage des employés</w:t>
-      </w:r>
-      <w:r>
-        <w:rPr>
-          <w:rFonts w:ascii="Arial" w:eastAsia="Times New Roman" w:hAnsi="Arial" w:cs="Arial"/>
-          <w:color w:val="000000"/>
-          <w:lang w:eastAsia="fr-FR"/>
-        </w:rPr>
-        <w:t>.</w:t>
+        <w:t>Nom et prénom</w:t>
       </w:r>
     </w:p>
     <w:p>
       <w:pPr>
         <w:numPr>
           <w:ilvl w:val="0"/>
-          <w:numId w:val="2"/>
+          <w:numId w:val="3"/>
         </w:numPr>
         <w:spacing w:before="100" w:beforeAutospacing="1" w:after="100" w:afterAutospacing="1" w:line="240" w:lineRule="auto"/>
         <w:ind w:left="0"/>
@@ -1027,130 +1842,635 @@
           <w:color w:val="000000"/>
           <w:lang w:eastAsia="fr-FR"/>
         </w:rPr>
-        <w:t>Page pour l’affichage des opérations.</w:t>
-      </w:r>
-    </w:p>
-    <w:p>
-      <w:pPr>
-        <w:numPr>
-          <w:ilvl w:val="0"/>
-          <w:numId w:val="2"/>
-        </w:numPr>
+        <w:t xml:space="preserve">Rôle </w:t>
+      </w:r>
+      <w:r>
+        <w:rPr>
+          <w:rFonts w:ascii="Arial" w:eastAsia="Times New Roman" w:hAnsi="Arial" w:cs="Arial"/>
+          <w:color w:val="000000"/>
+          <w:lang w:eastAsia="fr-FR"/>
+        </w:rPr>
+        <w:t>(</w:t>
+      </w:r>
+      <w:r>
+        <w:rPr>
+          <w:rFonts w:ascii="Arial" w:eastAsia="Times New Roman" w:hAnsi="Arial" w:cs="Arial"/>
+          <w:color w:val="000000"/>
+          <w:lang w:eastAsia="fr-FR"/>
+        </w:rPr>
+        <w:t>bouton de type select).</w:t>
+      </w:r>
+    </w:p>
+    <w:p>
+      <w:pPr>
+        <w:spacing w:after="0" w:line="240" w:lineRule="auto"/>
+        <w:rPr>
+          <w:rFonts w:ascii="Arial" w:eastAsia="Times New Roman" w:hAnsi="Arial" w:cs="Arial"/>
+          <w:color w:val="000000"/>
+          <w:lang w:eastAsia="fr-FR"/>
+        </w:rPr>
+      </w:pPr>
+      <w:r>
+        <w:rPr>
+          <w:rFonts w:ascii="Arial" w:eastAsia="Times New Roman" w:hAnsi="Arial" w:cs="Arial"/>
+          <w:color w:val="000000"/>
+          <w:lang w:eastAsia="fr-FR"/>
+        </w:rPr>
+        <w:t>L’utilisateur doit entrez un email valide et ne pas créez plusieurs comptes par la même adresse email</w:t>
+      </w:r>
+      <w:r>
+        <w:rPr>
+          <w:rFonts w:ascii="Arial" w:eastAsia="Times New Roman" w:hAnsi="Arial" w:cs="Arial"/>
+          <w:color w:val="000000"/>
+          <w:lang w:eastAsia="fr-FR"/>
+        </w:rPr>
+        <w:t>. Le mot de passe doit comporter au moins six caractères et doit être vérifié par un deuxième mot de passe lors de l'inscription. Toute erreur de formulaire doit être affichée sous l'entrée d'où proviennent les données,</w:t>
+      </w:r>
+    </w:p>
+    <w:p>
+      <w:pPr>
+        <w:spacing w:after="0" w:line="240" w:lineRule="auto"/>
+        <w:rPr>
+          <w:rFonts w:ascii="Arial" w:eastAsia="Times New Roman" w:hAnsi="Arial" w:cs="Arial"/>
+          <w:color w:val="000000"/>
+          <w:lang w:eastAsia="fr-FR"/>
+        </w:rPr>
+      </w:pPr>
+      <w:r>
+        <w:rPr>
+          <w:rFonts w:ascii="Arial" w:eastAsia="Times New Roman" w:hAnsi="Arial" w:cs="Arial"/>
+          <w:color w:val="000000"/>
+          <w:lang w:eastAsia="fr-FR"/>
+        </w:rPr>
+        <w:t>Après l’inscription</w:t>
+      </w:r>
+      <w:r>
+        <w:rPr>
+          <w:rFonts w:ascii="Arial" w:eastAsia="Times New Roman" w:hAnsi="Arial" w:cs="Arial"/>
+          <w:color w:val="000000"/>
+          <w:lang w:eastAsia="fr-FR"/>
+        </w:rPr>
+        <w:t xml:space="preserve"> l’utilisateur doit être redirige</w:t>
+      </w:r>
+      <w:r>
+        <w:rPr>
+          <w:rFonts w:ascii="Arial" w:eastAsia="Times New Roman" w:hAnsi="Arial" w:cs="Arial"/>
+          <w:color w:val="000000"/>
+          <w:lang w:eastAsia="fr-FR"/>
+        </w:rPr>
+        <w:t xml:space="preserve">r vers une page de connexion </w:t>
+      </w:r>
+      <w:r>
+        <w:rPr>
+          <w:rFonts w:ascii="Arial" w:eastAsia="Times New Roman" w:hAnsi="Arial" w:cs="Arial"/>
+          <w:color w:val="000000"/>
+          <w:lang w:eastAsia="fr-FR"/>
+        </w:rPr>
+        <w:t xml:space="preserve">après la réception d’un email de confirmation, cette page doit être contient un message d’explication </w:t>
+      </w:r>
+      <w:r>
+        <w:rPr>
+          <w:rFonts w:ascii="Arial" w:eastAsia="Times New Roman" w:hAnsi="Arial" w:cs="Arial"/>
+          <w:color w:val="000000"/>
+          <w:lang w:eastAsia="fr-FR"/>
+        </w:rPr>
+        <w:t>de la pédagogie</w:t>
+      </w:r>
+      <w:r>
+        <w:rPr>
+          <w:rFonts w:ascii="Arial" w:eastAsia="Times New Roman" w:hAnsi="Arial" w:cs="Arial"/>
+          <w:color w:val="000000"/>
+          <w:lang w:eastAsia="fr-FR"/>
+        </w:rPr>
+        <w:t xml:space="preserve"> </w:t>
+      </w:r>
+      <w:r>
+        <w:rPr>
+          <w:rFonts w:ascii="Arial" w:eastAsia="Times New Roman" w:hAnsi="Arial" w:cs="Arial"/>
+          <w:color w:val="000000"/>
+          <w:lang w:eastAsia="fr-FR"/>
+        </w:rPr>
+        <w:t>de la société</w:t>
+      </w:r>
+      <w:r>
+        <w:rPr>
+          <w:rFonts w:ascii="Arial" w:eastAsia="Times New Roman" w:hAnsi="Arial" w:cs="Arial"/>
+          <w:color w:val="000000"/>
+          <w:lang w:eastAsia="fr-FR"/>
+        </w:rPr>
+        <w:t xml:space="preserve"> et que l’utilisateur doit attendre une </w:t>
+      </w:r>
+      <w:r>
+        <w:rPr>
+          <w:rFonts w:ascii="Arial" w:eastAsia="Times New Roman" w:hAnsi="Arial" w:cs="Arial"/>
+          <w:color w:val="000000"/>
+          <w:highlight w:val="yellow"/>
+          <w:lang w:eastAsia="fr-FR"/>
+        </w:rPr>
+        <w:t>appelle téléphonique</w:t>
+      </w:r>
+      <w:r>
+        <w:rPr>
+          <w:rFonts w:ascii="Arial" w:eastAsia="Times New Roman" w:hAnsi="Arial" w:cs="Arial"/>
+          <w:color w:val="000000"/>
+          <w:lang w:eastAsia="fr-FR"/>
+        </w:rPr>
+        <w:t xml:space="preserve"> avec le responsable d</w:t>
+      </w:r>
+      <w:r>
+        <w:rPr>
+          <w:rFonts w:ascii="Arial" w:eastAsia="Times New Roman" w:hAnsi="Arial" w:cs="Arial"/>
+          <w:color w:val="000000"/>
+          <w:lang w:eastAsia="fr-FR"/>
+        </w:rPr>
+        <w:t xml:space="preserve">e communication avant l’activation </w:t>
+      </w:r>
+      <w:r>
+        <w:rPr>
+          <w:rFonts w:ascii="Arial" w:eastAsia="Times New Roman" w:hAnsi="Arial" w:cs="Arial"/>
+          <w:color w:val="000000"/>
+          <w:lang w:eastAsia="fr-FR"/>
+        </w:rPr>
+        <w:t>le compte.</w:t>
+      </w:r>
+    </w:p>
+    <w:p>
+      <w:pPr>
+        <w:spacing w:after="0" w:line="240" w:lineRule="auto"/>
+        <w:rPr>
+          <w:rFonts w:ascii="Arial" w:eastAsia="Times New Roman" w:hAnsi="Arial" w:cs="Arial"/>
+          <w:color w:val="000000"/>
+          <w:sz w:val="15"/>
+          <w:szCs w:val="15"/>
+          <w:lang w:eastAsia="fr-FR"/>
+        </w:rPr>
+      </w:pPr>
+    </w:p>
+    <w:p>
+      <w:pPr>
+        <w:spacing w:after="0" w:line="240" w:lineRule="auto"/>
+        <w:rPr>
+          <w:rFonts w:ascii="Arial" w:eastAsia="Times New Roman" w:hAnsi="Arial" w:cs="Arial"/>
+          <w:color w:val="000000"/>
+          <w:sz w:val="15"/>
+          <w:szCs w:val="15"/>
+          <w:lang w:eastAsia="fr-FR"/>
+        </w:rPr>
+      </w:pPr>
+    </w:p>
+    <w:p>
+      <w:pPr>
+        <w:spacing w:after="0" w:line="240" w:lineRule="auto"/>
+        <w:rPr>
+          <w:rFonts w:ascii="Arial" w:eastAsia="Times New Roman" w:hAnsi="Arial" w:cs="Arial"/>
+          <w:b/>
+          <w:bCs/>
+          <w:color w:val="C5BF97" w:themeColor="accent3" w:themeTint="99"/>
+          <w:lang w:eastAsia="fr-FR"/>
+        </w:rPr>
+      </w:pPr>
+      <w:r>
+        <w:rPr>
+          <w:rFonts w:ascii="Arial" w:eastAsia="Times New Roman" w:hAnsi="Arial" w:cs="Arial"/>
+          <w:b/>
+          <w:bCs/>
+          <w:color w:val="C5BF97" w:themeColor="accent3" w:themeTint="99"/>
+          <w:lang w:eastAsia="fr-FR"/>
+        </w:rPr>
+        <w:t>-</w:t>
+      </w:r>
+      <w:r>
+        <w:rPr>
+          <w:color w:val="C5BF97" w:themeColor="accent3" w:themeTint="99"/>
+          <w:sz w:val="36"/>
+          <w:szCs w:val="36"/>
+        </w:rPr>
+        <w:t xml:space="preserve"> </w:t>
+      </w:r>
+      <w:r>
+        <w:rPr>
+          <w:rFonts w:ascii="Arial" w:eastAsia="Times New Roman" w:hAnsi="Arial" w:cs="Arial"/>
+          <w:b/>
+          <w:bCs/>
+          <w:color w:val="C5BF97" w:themeColor="accent3" w:themeTint="99"/>
+          <w:lang w:eastAsia="fr-FR"/>
+        </w:rPr>
+        <w:t xml:space="preserve">Page de </w:t>
+      </w:r>
+      <w:r>
+        <w:rPr>
+          <w:rFonts w:ascii="Arial" w:eastAsia="Times New Roman" w:hAnsi="Arial" w:cs="Arial"/>
+          <w:b/>
+          <w:bCs/>
+          <w:color w:val="C5BF97" w:themeColor="accent3" w:themeTint="99"/>
+          <w:lang w:eastAsia="fr-FR"/>
+        </w:rPr>
+        <w:t>saisi de cordonnée pour le devise.</w:t>
+      </w:r>
+    </w:p>
+    <w:p>
+      <w:pPr>
+        <w:spacing w:after="0" w:line="240" w:lineRule="auto"/>
+        <w:rPr>
+          <w:rFonts w:ascii="Arial" w:eastAsia="Times New Roman" w:hAnsi="Arial" w:cs="Arial"/>
+          <w:color w:val="000000"/>
+          <w:lang w:eastAsia="fr-FR"/>
+        </w:rPr>
+      </w:pPr>
+      <w:r>
+        <w:rPr>
+          <w:rFonts w:ascii="Arial" w:eastAsia="Times New Roman" w:hAnsi="Arial" w:cs="Arial"/>
+          <w:color w:val="000000"/>
+          <w:lang w:eastAsia="fr-FR"/>
+        </w:rPr>
+        <w:t xml:space="preserve">Cette page contiendra </w:t>
+      </w:r>
+      <w:r>
+        <w:rPr>
+          <w:rFonts w:ascii="Arial" w:eastAsia="Times New Roman" w:hAnsi="Arial" w:cs="Arial"/>
+          <w:color w:val="000000"/>
+          <w:lang w:eastAsia="fr-FR"/>
+        </w:rPr>
+        <w:t>un form</w:t>
+      </w:r>
+      <w:r>
+        <w:rPr>
+          <w:rFonts w:ascii="Arial" w:eastAsia="Times New Roman" w:hAnsi="Arial" w:cs="Arial"/>
+          <w:color w:val="000000"/>
+          <w:lang w:eastAsia="fr-FR"/>
+        </w:rPr>
+        <w:t xml:space="preserve">ulaire pour ajouter </w:t>
+      </w:r>
+      <w:r>
+        <w:rPr>
+          <w:rFonts w:ascii="Arial" w:eastAsia="Times New Roman" w:hAnsi="Arial" w:cs="Arial"/>
+          <w:color w:val="000000"/>
+          <w:lang w:eastAsia="fr-FR"/>
+        </w:rPr>
+        <w:t>des nouvelles devises</w:t>
+      </w:r>
+      <w:r>
+        <w:rPr>
+          <w:rFonts w:ascii="Arial" w:eastAsia="Times New Roman" w:hAnsi="Arial" w:cs="Arial"/>
+          <w:color w:val="000000"/>
+          <w:lang w:eastAsia="fr-FR"/>
+        </w:rPr>
+        <w:t>,</w:t>
+      </w:r>
+      <w:r>
+        <w:rPr>
+          <w:rFonts w:ascii="Arial" w:eastAsia="Times New Roman" w:hAnsi="Arial" w:cs="Arial"/>
+          <w:color w:val="000000"/>
+          <w:lang w:eastAsia="fr-FR"/>
+        </w:rPr>
+        <w:t xml:space="preserve"> ces cordonnées sont :</w:t>
+      </w:r>
+    </w:p>
+    <w:p>
+      <w:pPr>
+        <w:spacing w:after="0" w:line="240" w:lineRule="auto"/>
+        <w:ind w:left="708"/>
+        <w:rPr>
+          <w:rFonts w:ascii="Arial" w:eastAsia="Times New Roman" w:hAnsi="Arial" w:cs="Arial"/>
+          <w:color w:val="000000"/>
+          <w:lang w:eastAsia="fr-FR"/>
+        </w:rPr>
+      </w:pPr>
+      <w:r>
+        <w:rPr>
+          <w:rFonts w:ascii="Arial" w:eastAsia="Times New Roman" w:hAnsi="Arial" w:cs="Arial"/>
+          <w:color w:val="000000"/>
+          <w:lang w:eastAsia="fr-FR"/>
+        </w:rPr>
+        <w:t>-Le nom de devise.</w:t>
+      </w:r>
+    </w:p>
+    <w:p>
+      <w:pPr>
+        <w:spacing w:after="0" w:line="240" w:lineRule="auto"/>
+        <w:ind w:left="708"/>
+        <w:rPr>
+          <w:rFonts w:ascii="Arial" w:eastAsia="Times New Roman" w:hAnsi="Arial" w:cs="Arial"/>
+          <w:color w:val="000000"/>
+          <w:lang w:eastAsia="fr-FR"/>
+        </w:rPr>
+      </w:pPr>
+      <w:r>
+        <w:rPr>
+          <w:rFonts w:ascii="Arial" w:eastAsia="Times New Roman" w:hAnsi="Arial" w:cs="Arial"/>
+          <w:color w:val="000000"/>
+          <w:lang w:eastAsia="fr-FR"/>
+        </w:rPr>
+        <w:t>-La valeur à la bourse</w:t>
+      </w:r>
+      <w:r>
+        <w:rPr>
+          <w:rFonts w:ascii="Arial" w:eastAsia="Times New Roman" w:hAnsi="Arial" w:cs="Arial"/>
+          <w:color w:val="000000"/>
+          <w:lang w:eastAsia="fr-FR"/>
+        </w:rPr>
+        <w:t xml:space="preserve"> mondiale</w:t>
+      </w:r>
+      <w:r>
+        <w:rPr>
+          <w:rFonts w:ascii="Arial" w:eastAsia="Times New Roman" w:hAnsi="Arial" w:cs="Arial"/>
+          <w:color w:val="000000"/>
+          <w:lang w:eastAsia="fr-FR"/>
+        </w:rPr>
+        <w:t>.</w:t>
+      </w:r>
+    </w:p>
+    <w:p>
+      <w:pPr>
+        <w:spacing w:after="0" w:line="240" w:lineRule="auto"/>
+        <w:ind w:left="708"/>
+        <w:rPr>
+          <w:rFonts w:ascii="Arial" w:eastAsia="Times New Roman" w:hAnsi="Arial" w:cs="Arial"/>
+          <w:color w:val="000000"/>
+          <w:lang w:eastAsia="fr-FR"/>
+        </w:rPr>
+      </w:pPr>
+      <w:r>
+        <w:rPr>
+          <w:rFonts w:ascii="Arial" w:eastAsia="Times New Roman" w:hAnsi="Arial" w:cs="Arial"/>
+          <w:color w:val="000000"/>
+          <w:lang w:eastAsia="fr-FR"/>
+        </w:rPr>
+        <w:t>-Pays qui utilisent cette devise</w:t>
+      </w:r>
+      <w:r>
+        <w:rPr>
+          <w:rFonts w:ascii="Arial" w:eastAsia="Times New Roman" w:hAnsi="Arial" w:cs="Arial"/>
+          <w:color w:val="000000"/>
+          <w:lang w:eastAsia="fr-FR"/>
+        </w:rPr>
+        <w:t>.</w:t>
+      </w:r>
+    </w:p>
+    <w:p>
+      <w:pPr>
+        <w:spacing w:after="0" w:line="240" w:lineRule="auto"/>
+        <w:rPr>
+          <w:rFonts w:ascii="Arial" w:eastAsia="Times New Roman" w:hAnsi="Arial" w:cs="Arial"/>
+          <w:b/>
+          <w:bCs/>
+          <w:color w:val="000000"/>
+          <w:lang w:eastAsia="fr-FR"/>
+        </w:rPr>
+      </w:pPr>
+    </w:p>
+    <w:p>
+      <w:pPr>
+        <w:spacing w:after="0" w:line="240" w:lineRule="auto"/>
+        <w:rPr>
+          <w:rFonts w:ascii="Arial" w:eastAsia="Times New Roman" w:hAnsi="Arial" w:cs="Arial"/>
+          <w:b/>
+          <w:bCs/>
+          <w:color w:val="000000"/>
+          <w:lang w:eastAsia="fr-FR"/>
+        </w:rPr>
+      </w:pPr>
+    </w:p>
+    <w:p>
+      <w:pPr>
+        <w:spacing w:after="0" w:line="240" w:lineRule="auto"/>
+        <w:rPr>
+          <w:rFonts w:ascii="Arial" w:eastAsia="Times New Roman" w:hAnsi="Arial" w:cs="Arial"/>
+          <w:b/>
+          <w:bCs/>
+          <w:color w:val="000000"/>
+          <w:lang w:eastAsia="fr-FR"/>
+        </w:rPr>
+      </w:pPr>
+    </w:p>
+    <w:p>
+      <w:pPr>
+        <w:spacing w:after="0" w:line="240" w:lineRule="auto"/>
+        <w:rPr>
+          <w:rFonts w:ascii="Arial" w:eastAsia="Times New Roman" w:hAnsi="Arial" w:cs="Arial"/>
+          <w:b/>
+          <w:bCs/>
+          <w:color w:val="C5BF97" w:themeColor="accent3" w:themeTint="99"/>
+          <w:lang w:eastAsia="fr-FR"/>
+        </w:rPr>
+      </w:pPr>
+      <w:r>
+        <w:rPr>
+          <w:rFonts w:ascii="Arial" w:eastAsia="Times New Roman" w:hAnsi="Arial" w:cs="Arial"/>
+          <w:b/>
+          <w:bCs/>
+          <w:color w:val="C5BF97" w:themeColor="accent3" w:themeTint="99"/>
+          <w:lang w:eastAsia="fr-FR"/>
+        </w:rPr>
+        <w:t xml:space="preserve">- </w:t>
+      </w:r>
+      <w:r>
+        <w:rPr>
+          <w:rFonts w:ascii="Arial" w:eastAsia="Times New Roman" w:hAnsi="Arial" w:cs="Arial"/>
+          <w:b/>
+          <w:bCs/>
+          <w:color w:val="C5BF97" w:themeColor="accent3" w:themeTint="99"/>
+          <w:lang w:eastAsia="fr-FR"/>
+        </w:rPr>
+        <w:t>Page d’affichage des clients.</w:t>
+      </w:r>
+    </w:p>
+    <w:p>
+      <w:pPr>
         <w:spacing w:before="100" w:beforeAutospacing="1" w:after="100" w:afterAutospacing="1" w:line="240" w:lineRule="auto"/>
-        <w:ind w:left="0"/>
-        <w:rPr>
-          <w:rFonts w:ascii="Arial" w:eastAsia="Times New Roman" w:hAnsi="Arial" w:cs="Arial"/>
-          <w:color w:val="000000"/>
-          <w:lang w:eastAsia="fr-FR"/>
-        </w:rPr>
-      </w:pPr>
-      <w:r>
-        <w:rPr>
-          <w:rFonts w:ascii="Arial" w:eastAsia="Times New Roman" w:hAnsi="Arial" w:cs="Arial"/>
-          <w:color w:val="000000"/>
-          <w:lang w:eastAsia="fr-FR"/>
-        </w:rPr>
-        <w:t>Page pour l’affichage des devises.</w:t>
-      </w:r>
-    </w:p>
-    <w:p>
-      <w:pPr>
-        <w:numPr>
-          <w:ilvl w:val="0"/>
-          <w:numId w:val="2"/>
-        </w:numPr>
+        <w:rPr>
+          <w:rFonts w:ascii="Arial" w:eastAsia="Times New Roman" w:hAnsi="Arial" w:cs="Arial"/>
+          <w:color w:val="000000"/>
+          <w:lang w:eastAsia="fr-FR"/>
+        </w:rPr>
+      </w:pPr>
+      <w:r>
+        <w:rPr>
+          <w:rFonts w:ascii="Arial" w:eastAsia="Times New Roman" w:hAnsi="Arial" w:cs="Arial"/>
+          <w:color w:val="000000"/>
+          <w:lang w:eastAsia="fr-FR"/>
+        </w:rPr>
+        <w:t>Cette page doit contenir tableau avec des champs divisés pour afficher chaque information saisie par le client. Les mêmes informations doivent être a</w:t>
+      </w:r>
+      <w:r>
+        <w:rPr>
+          <w:rFonts w:ascii="Arial" w:eastAsia="Times New Roman" w:hAnsi="Arial" w:cs="Arial"/>
+          <w:color w:val="000000"/>
+          <w:lang w:eastAsia="fr-FR"/>
+        </w:rPr>
+        <w:t>fficher pour les employés</w:t>
+      </w:r>
+      <w:r>
+        <w:rPr>
+          <w:rFonts w:ascii="Arial" w:eastAsia="Times New Roman" w:hAnsi="Arial" w:cs="Arial"/>
+          <w:color w:val="000000"/>
+          <w:lang w:eastAsia="fr-FR"/>
+        </w:rPr>
+        <w:t xml:space="preserve"> mais chaqu’un à une autorisation différente :</w:t>
+      </w:r>
+    </w:p>
+    <w:p>
+      <w:pPr>
         <w:spacing w:before="100" w:beforeAutospacing="1" w:after="100" w:afterAutospacing="1" w:line="240" w:lineRule="auto"/>
-        <w:ind w:left="0"/>
-        <w:rPr>
-          <w:rFonts w:ascii="Arial" w:eastAsia="Times New Roman" w:hAnsi="Arial" w:cs="Arial"/>
-          <w:color w:val="000000"/>
-          <w:lang w:eastAsia="fr-FR"/>
-        </w:rPr>
-      </w:pPr>
-      <w:r>
-        <w:rPr>
-          <w:rFonts w:ascii="Arial" w:eastAsia="Times New Roman" w:hAnsi="Arial" w:cs="Arial"/>
-          <w:color w:val="000000"/>
-          <w:lang w:eastAsia="fr-FR"/>
-        </w:rPr>
-        <w:t>Des pages pour l’ajout des nouveaux clients, devises et utilisateurs</w:t>
-      </w:r>
-      <w:r>
-        <w:rPr>
-          <w:rFonts w:ascii="Arial" w:eastAsia="Times New Roman" w:hAnsi="Arial" w:cs="Arial"/>
-          <w:color w:val="000000"/>
-          <w:lang w:eastAsia="fr-FR"/>
-        </w:rPr>
-        <w:t>(employés</w:t>
-      </w:r>
-      <w:r>
-        <w:rPr>
-          <w:rFonts w:ascii="Arial" w:eastAsia="Times New Roman" w:hAnsi="Arial" w:cs="Arial"/>
-          <w:color w:val="000000"/>
-          <w:lang w:eastAsia="fr-FR"/>
-        </w:rPr>
-        <w:t>).</w:t>
-      </w:r>
-    </w:p>
-    <w:p>
-      <w:pPr>
-        <w:spacing w:after="0" w:line="240" w:lineRule="auto"/>
-        <w:rPr>
-          <w:rFonts w:ascii="Bahnschrift" w:eastAsia="Times New Roman" w:hAnsi="Bahnschrift" w:cs="Arial"/>
-          <w:b/>
-          <w:bCs/>
+        <w:rPr>
+          <w:rFonts w:ascii="Arial" w:eastAsia="Times New Roman" w:hAnsi="Arial" w:cs="Arial"/>
+          <w:color w:val="000000"/>
+          <w:lang w:eastAsia="fr-FR"/>
+        </w:rPr>
+      </w:pPr>
+      <w:r>
+        <w:rPr>
+          <w:rFonts w:ascii="Arial" w:eastAsia="Times New Roman" w:hAnsi="Arial" w:cs="Arial"/>
+          <w:color w:val="000000"/>
+          <w:lang w:eastAsia="fr-FR"/>
+        </w:rPr>
+        <w:tab/>
+        <w:t>*</w:t>
+      </w:r>
+      <w:r>
+        <w:rPr>
+          <w:rFonts w:ascii="Arial" w:eastAsia="Times New Roman" w:hAnsi="Arial" w:cs="Arial"/>
           <w:i/>
           <w:iCs/>
           <w:color w:val="000000"/>
           <w:u w:val="single"/>
           <w:lang w:eastAsia="fr-FR"/>
         </w:rPr>
-      </w:pPr>
-      <w:r>
-        <w:rPr>
-          <w:rFonts w:ascii="Bahnschrift" w:eastAsia="Times New Roman" w:hAnsi="Bahnschrift" w:cs="Arial"/>
-          <w:b/>
-          <w:bCs/>
+        <w:t>Pour les employés</w:t>
+      </w:r>
+      <w:r>
+        <w:rPr>
+          <w:rFonts w:ascii="Arial" w:eastAsia="Times New Roman" w:hAnsi="Arial" w:cs="Arial"/>
+          <w:color w:val="000000"/>
+          <w:lang w:eastAsia="fr-FR"/>
+        </w:rPr>
+        <w:t xml:space="preserve"> : ils ont l’accès </w:t>
+      </w:r>
+      <w:r>
+        <w:rPr>
+          <w:rFonts w:ascii="Arial" w:eastAsia="Times New Roman" w:hAnsi="Arial" w:cs="Arial"/>
+          <w:color w:val="000000"/>
+          <w:lang w:eastAsia="fr-FR"/>
+        </w:rPr>
+        <w:t>d’ajout</w:t>
+      </w:r>
+      <w:r>
+        <w:rPr>
+          <w:rFonts w:ascii="Arial" w:eastAsia="Times New Roman" w:hAnsi="Arial" w:cs="Arial"/>
+          <w:color w:val="000000"/>
+          <w:lang w:eastAsia="fr-FR"/>
+        </w:rPr>
+        <w:t xml:space="preserve">er, modifier ou supprimer </w:t>
+      </w:r>
+      <w:r>
+        <w:rPr>
+          <w:rFonts w:ascii="Arial" w:eastAsia="Times New Roman" w:hAnsi="Arial" w:cs="Arial"/>
+          <w:color w:val="000000"/>
+          <w:lang w:eastAsia="fr-FR"/>
+        </w:rPr>
+        <w:t>les</w:t>
+      </w:r>
+      <w:r>
+        <w:rPr>
+          <w:rFonts w:ascii="Arial" w:eastAsia="Times New Roman" w:hAnsi="Arial" w:cs="Arial"/>
+          <w:color w:val="000000"/>
+          <w:lang w:eastAsia="fr-FR"/>
+        </w:rPr>
+        <w:t xml:space="preserve"> comptes     </w:t>
+      </w:r>
+      <w:r>
+        <w:rPr>
+          <w:rFonts w:ascii="Arial" w:eastAsia="Times New Roman" w:hAnsi="Arial" w:cs="Arial"/>
+          <w:color w:val="000000"/>
+          <w:lang w:eastAsia="fr-FR"/>
+        </w:rPr>
+        <w:t>des clients</w:t>
+      </w:r>
+      <w:r>
+        <w:rPr>
+          <w:rFonts w:ascii="Arial" w:eastAsia="Times New Roman" w:hAnsi="Arial" w:cs="Arial"/>
+          <w:color w:val="000000"/>
+          <w:lang w:eastAsia="fr-FR"/>
+        </w:rPr>
+        <w:t>.</w:t>
+      </w:r>
+    </w:p>
+    <w:p>
+      <w:pPr>
+        <w:spacing w:before="100" w:beforeAutospacing="1" w:after="100" w:afterAutospacing="1" w:line="240" w:lineRule="auto"/>
+        <w:ind w:left="708"/>
+        <w:rPr>
+          <w:rFonts w:ascii="Arial" w:eastAsia="Times New Roman" w:hAnsi="Arial" w:cs="Arial"/>
+          <w:color w:val="000000"/>
+          <w:lang w:eastAsia="fr-FR"/>
+        </w:rPr>
+      </w:pPr>
+      <w:r>
+        <w:rPr>
+          <w:rFonts w:ascii="Arial" w:eastAsia="Times New Roman" w:hAnsi="Arial" w:cs="Arial"/>
+          <w:color w:val="000000"/>
+          <w:lang w:eastAsia="fr-FR"/>
+        </w:rPr>
+        <w:t>*</w:t>
+      </w:r>
+      <w:r>
+        <w:rPr>
+          <w:rFonts w:ascii="Arial" w:eastAsia="Times New Roman" w:hAnsi="Arial" w:cs="Arial"/>
           <w:i/>
           <w:iCs/>
-          <w:color w:val="7E9C4C" w:themeColor="background2" w:themeShade="80"/>
+          <w:color w:val="000000"/>
           <w:u w:val="single"/>
           <w:lang w:eastAsia="fr-FR"/>
         </w:rPr>
-        <w:t xml:space="preserve">Mise en page </w:t>
-      </w:r>
-    </w:p>
-    <w:p>
-      <w:pPr>
-        <w:spacing w:after="0" w:line="240" w:lineRule="auto"/>
-        <w:rPr>
-          <w:rFonts w:ascii="Arial" w:eastAsia="Times New Roman" w:hAnsi="Arial" w:cs="Arial"/>
-          <w:color w:val="000000"/>
-          <w:lang w:eastAsia="fr-FR"/>
-        </w:rPr>
-      </w:pPr>
-      <w:r>
-        <w:rPr>
-          <w:rFonts w:ascii="Arial" w:eastAsia="Times New Roman" w:hAnsi="Arial" w:cs="Arial"/>
-          <w:color w:val="000000"/>
-          <w:lang w:eastAsia="fr-FR"/>
-        </w:rPr>
-        <w:t>La mise en page est la suivante :</w:t>
-      </w:r>
-    </w:p>
-    <w:p>
-      <w:pPr>
-        <w:spacing w:after="0" w:line="240" w:lineRule="auto"/>
-        <w:rPr>
-          <w:rFonts w:ascii="Arial" w:eastAsia="Times New Roman" w:hAnsi="Arial" w:cs="Arial"/>
-          <w:color w:val="000000"/>
-          <w:lang w:eastAsia="fr-FR"/>
-        </w:rPr>
-      </w:pPr>
-    </w:p>
-    <w:p>
-      <w:pPr>
-        <w:spacing w:after="0" w:line="240" w:lineRule="auto"/>
+        <w:t>Pour l’</w:t>
+      </w:r>
+      <w:r>
+        <w:rPr>
+          <w:rFonts w:ascii="Arial" w:eastAsia="Times New Roman" w:hAnsi="Arial" w:cs="Arial"/>
+          <w:i/>
+          <w:iCs/>
+          <w:color w:val="000000"/>
+          <w:u w:val="single"/>
+          <w:lang w:eastAsia="fr-FR"/>
+        </w:rPr>
+        <w:t>admin</w:t>
+      </w:r>
+      <w:r>
+        <w:rPr>
+          <w:rFonts w:ascii="Arial" w:eastAsia="Times New Roman" w:hAnsi="Arial" w:cs="Arial"/>
+          <w:color w:val="000000"/>
+          <w:lang w:eastAsia="fr-FR"/>
+        </w:rPr>
+        <w:t> : ont une autorisation supplémentaire d’ajout</w:t>
+      </w:r>
+      <w:r>
+        <w:rPr>
+          <w:rFonts w:ascii="Arial" w:eastAsia="Times New Roman" w:hAnsi="Arial" w:cs="Arial"/>
+          <w:color w:val="000000"/>
+          <w:lang w:eastAsia="fr-FR"/>
+        </w:rPr>
+        <w:t>er, modifier ou supprimer les comptes des</w:t>
+      </w:r>
+      <w:r>
+        <w:rPr>
+          <w:rFonts w:ascii="Arial" w:eastAsia="Times New Roman" w:hAnsi="Arial" w:cs="Arial"/>
+          <w:color w:val="000000"/>
+          <w:lang w:eastAsia="fr-FR"/>
+        </w:rPr>
+        <w:t xml:space="preserve"> employées ainsi que les comptes des clients.</w:t>
+      </w:r>
+      <w:r>
+        <w:rPr>
+          <w:rFonts w:ascii="Arial" w:eastAsia="Times New Roman" w:hAnsi="Arial" w:cs="Arial"/>
+          <w:color w:val="000000"/>
+          <w:lang w:eastAsia="fr-FR"/>
+        </w:rPr>
+        <w:t xml:space="preserve"> </w:t>
+      </w:r>
+    </w:p>
+    <w:p>
+      <w:pPr>
+        <w:spacing w:before="100" w:beforeAutospacing="1" w:after="100" w:afterAutospacing="1" w:line="240" w:lineRule="auto"/>
         <w:rPr>
           <w:rFonts w:ascii="Arial" w:eastAsia="Times New Roman" w:hAnsi="Arial" w:cs="Arial"/>
           <w:color w:val="C5BF97" w:themeColor="accent3" w:themeTint="99"/>
@@ -1160,73 +2480,12 @@
       <w:r>
         <w:rPr>
           <w:rFonts w:ascii="Arial" w:eastAsia="Times New Roman" w:hAnsi="Arial" w:cs="Arial"/>
-          <w:b/>
-          <w:bCs/>
           <w:color w:val="C5BF97" w:themeColor="accent3" w:themeTint="99"/>
           <w:lang w:eastAsia="fr-FR"/>
         </w:rPr>
-        <w:t>- La page d'accueil :</w:t>
-      </w:r>
-    </w:p>
-    <w:p>
-      <w:pPr>
-        <w:spacing w:after="0" w:line="240" w:lineRule="auto"/>
-        <w:rPr>
-          <w:rFonts w:ascii="Arial" w:eastAsia="Times New Roman" w:hAnsi="Arial" w:cs="Arial"/>
-          <w:color w:val="000000"/>
-          <w:lang w:eastAsia="fr-FR"/>
-        </w:rPr>
-      </w:pPr>
-      <w:r>
-        <w:rPr>
-          <w:rFonts w:ascii="Arial" w:eastAsia="Times New Roman" w:hAnsi="Arial" w:cs="Arial"/>
-          <w:color w:val="000000"/>
-          <w:lang w:eastAsia="fr-FR"/>
-        </w:rPr>
-        <w:t xml:space="preserve">Contient une barre de navigation horizontale avec </w:t>
-      </w:r>
-      <w:r>
-        <w:rPr>
-          <w:rFonts w:ascii="Arial" w:eastAsia="Times New Roman" w:hAnsi="Arial" w:cs="Arial"/>
-          <w:color w:val="000000"/>
-          <w:lang w:eastAsia="fr-FR"/>
-        </w:rPr>
-        <w:t>le nom et logo de société, les liens réseaux sociaux et liens cible pour l’inscription et la connexion, pour le corps de site contient des informations sur les services garantis et la catégorie clientèle visée, et contient aussi des cordonnées de messagerie et la localisation de la société sous le pied de la page.</w:t>
-      </w:r>
-    </w:p>
-    <w:p>
-      <w:pPr>
-        <w:spacing w:after="0" w:line="240" w:lineRule="auto"/>
-        <w:rPr>
-          <w:rFonts w:ascii="Arial" w:eastAsia="Times New Roman" w:hAnsi="Arial" w:cs="Arial"/>
-          <w:color w:val="000000"/>
-          <w:lang w:eastAsia="fr-FR"/>
-        </w:rPr>
-      </w:pPr>
-    </w:p>
-    <w:p>
-      <w:pPr>
-        <w:spacing w:after="0" w:line="240" w:lineRule="auto"/>
-        <w:rPr>
-          <w:rFonts w:ascii="Arial" w:eastAsia="Times New Roman" w:hAnsi="Arial" w:cs="Arial"/>
-          <w:color w:val="000000"/>
-          <w:lang w:eastAsia="fr-FR"/>
-        </w:rPr>
-      </w:pPr>
-    </w:p>
-    <w:p>
-      <w:pPr>
-        <w:spacing w:after="0" w:line="240" w:lineRule="auto"/>
-        <w:rPr>
-          <w:rFonts w:ascii="Arial" w:eastAsia="Times New Roman" w:hAnsi="Arial" w:cs="Arial"/>
-          <w:color w:val="000000"/>
-          <w:lang w:eastAsia="fr-FR"/>
-        </w:rPr>
-      </w:pPr>
-    </w:p>
-    <w:p>
-      <w:pPr>
-        <w:spacing w:after="0" w:line="240" w:lineRule="auto"/>
+        <w:t xml:space="preserve">- </w:t>
+      </w:r>
+      <w:r>
         <w:rPr>
           <w:rFonts w:ascii="Arial" w:eastAsia="Times New Roman" w:hAnsi="Arial" w:cs="Arial"/>
           <w:b/>
@@ -1234,285 +2493,54 @@
           <w:color w:val="C5BF97" w:themeColor="accent3" w:themeTint="99"/>
           <w:lang w:eastAsia="fr-FR"/>
         </w:rPr>
-      </w:pPr>
-      <w:r>
-        <w:rPr>
-          <w:rFonts w:ascii="Arial" w:eastAsia="Times New Roman" w:hAnsi="Arial" w:cs="Arial"/>
-          <w:b/>
-          <w:bCs/>
+        <w:t>Page pour consulter les nouvelles inscriptions et activer les comptes</w:t>
+      </w:r>
+      <w:r>
+        <w:rPr>
+          <w:rFonts w:ascii="Arial" w:eastAsia="Times New Roman" w:hAnsi="Arial" w:cs="Arial"/>
           <w:color w:val="C5BF97" w:themeColor="accent3" w:themeTint="99"/>
           <w:lang w:eastAsia="fr-FR"/>
         </w:rPr>
-        <w:t>- Page de connexion</w:t>
-      </w:r>
-      <w:r>
-        <w:rPr>
-          <w:rFonts w:ascii="Arial" w:eastAsia="Times New Roman" w:hAnsi="Arial" w:cs="Arial"/>
-          <w:b/>
-          <w:bCs/>
-          <w:color w:val="C5BF97" w:themeColor="accent3" w:themeTint="99"/>
-          <w:lang w:eastAsia="fr-FR"/>
-        </w:rPr>
-        <w:t xml:space="preserve"> </w:t>
-      </w:r>
-    </w:p>
-    <w:p>
-      <w:pPr>
-        <w:spacing w:after="0" w:line="240" w:lineRule="auto"/>
-        <w:rPr>
-          <w:rFonts w:ascii="Arial" w:eastAsia="Times New Roman" w:hAnsi="Arial" w:cs="Arial"/>
-          <w:color w:val="000000"/>
-          <w:lang w:eastAsia="fr-FR"/>
-        </w:rPr>
-      </w:pPr>
-      <w:r>
-        <w:rPr>
-          <w:rFonts w:ascii="Arial" w:eastAsia="Times New Roman" w:hAnsi="Arial" w:cs="Arial"/>
-          <w:color w:val="000000"/>
-          <w:lang w:eastAsia="fr-FR"/>
-        </w:rPr>
-        <w:t>La page de connexion d</w:t>
-      </w:r>
-      <w:r>
-        <w:rPr>
-          <w:rFonts w:ascii="Arial" w:eastAsia="Times New Roman" w:hAnsi="Arial" w:cs="Arial"/>
-          <w:color w:val="000000"/>
-          <w:lang w:eastAsia="fr-FR"/>
-        </w:rPr>
-        <w:t>oit être contenir deux input de types texte :</w:t>
-      </w:r>
-    </w:p>
-    <w:p>
-      <w:pPr>
-        <w:spacing w:after="0" w:line="240" w:lineRule="auto"/>
-        <w:rPr>
-          <w:rFonts w:ascii="Arial" w:eastAsia="Times New Roman" w:hAnsi="Arial" w:cs="Arial"/>
-          <w:color w:val="000000"/>
-          <w:lang w:eastAsia="fr-FR"/>
-        </w:rPr>
-      </w:pPr>
-    </w:p>
-    <w:p>
-      <w:pPr>
-        <w:spacing w:after="0" w:line="240" w:lineRule="auto"/>
-        <w:ind w:left="708"/>
-        <w:rPr>
-          <w:rFonts w:ascii="Arial" w:eastAsia="Times New Roman" w:hAnsi="Arial" w:cs="Arial"/>
-          <w:color w:val="000000"/>
-          <w:lang w:eastAsia="fr-FR"/>
-        </w:rPr>
-      </w:pPr>
-      <w:r>
-        <w:rPr>
-          <w:rFonts w:ascii="Arial" w:eastAsia="Times New Roman" w:hAnsi="Arial" w:cs="Arial"/>
-          <w:color w:val="328D9F" w:themeColor="accent1" w:themeShade="BF"/>
-          <w:lang w:eastAsia="fr-FR"/>
-        </w:rPr>
-        <w:sym w:font="Wingdings" w:char="F0E0"/>
-      </w:r>
-      <w:r>
-        <w:rPr>
-          <w:rFonts w:ascii="Arial" w:eastAsia="Times New Roman" w:hAnsi="Arial" w:cs="Arial"/>
-          <w:color w:val="000000"/>
-          <w:lang w:eastAsia="fr-FR"/>
-        </w:rPr>
-        <w:t>La</w:t>
-      </w:r>
-      <w:r>
-        <w:rPr>
-          <w:rFonts w:ascii="Arial" w:eastAsia="Times New Roman" w:hAnsi="Arial" w:cs="Arial"/>
-          <w:color w:val="000000"/>
-          <w:lang w:eastAsia="fr-FR"/>
-        </w:rPr>
-        <w:t xml:space="preserve"> connexion es</w:t>
-      </w:r>
-      <w:r>
-        <w:rPr>
-          <w:rFonts w:ascii="Arial" w:eastAsia="Times New Roman" w:hAnsi="Arial" w:cs="Arial"/>
-          <w:color w:val="000000"/>
-          <w:lang w:eastAsia="fr-FR"/>
-        </w:rPr>
-        <w:t>t basée sur l’email/numéro de téléphone</w:t>
-      </w:r>
-      <w:r>
-        <w:rPr>
-          <w:rFonts w:ascii="Arial" w:eastAsia="Times New Roman" w:hAnsi="Arial" w:cs="Arial"/>
-          <w:color w:val="000000"/>
-          <w:lang w:eastAsia="fr-FR"/>
-        </w:rPr>
-        <w:t xml:space="preserve"> et le mot de passe, le contenu est donc un simple formulaire de connexion, avec des </w:t>
-      </w:r>
-      <w:r>
-        <w:rPr>
-          <w:rFonts w:ascii="Arial" w:eastAsia="Times New Roman" w:hAnsi="Arial" w:cs="Arial"/>
-          <w:color w:val="000000"/>
-          <w:lang w:eastAsia="fr-FR"/>
-        </w:rPr>
-        <w:t xml:space="preserve">champs </w:t>
-      </w:r>
-      <w:r>
-        <w:rPr>
-          <w:rFonts w:ascii="Arial" w:eastAsia="Times New Roman" w:hAnsi="Arial" w:cs="Arial"/>
-          <w:color w:val="000000"/>
-          <w:lang w:eastAsia="fr-FR"/>
-        </w:rPr>
-        <w:t xml:space="preserve">pour </w:t>
-      </w:r>
-      <w:r>
-        <w:rPr>
-          <w:rFonts w:ascii="Arial" w:eastAsia="Times New Roman" w:hAnsi="Arial" w:cs="Arial"/>
-          <w:color w:val="000000"/>
-          <w:lang w:eastAsia="fr-FR"/>
-        </w:rPr>
-        <w:t>l’email</w:t>
-      </w:r>
-      <w:r>
-        <w:rPr>
-          <w:rFonts w:ascii="Arial" w:eastAsia="Times New Roman" w:hAnsi="Arial" w:cs="Arial"/>
-          <w:color w:val="000000"/>
-          <w:lang w:eastAsia="fr-FR"/>
-        </w:rPr>
-        <w:t xml:space="preserve"> et le mot de pa</w:t>
-      </w:r>
-      <w:r>
-        <w:rPr>
-          <w:rFonts w:ascii="Arial" w:eastAsia="Times New Roman" w:hAnsi="Arial" w:cs="Arial"/>
-          <w:color w:val="000000"/>
-          <w:lang w:eastAsia="fr-FR"/>
-        </w:rPr>
-        <w:t>sse, et un bouton de connexion.</w:t>
-      </w:r>
-      <w:r>
-        <w:rPr>
-          <w:rFonts w:ascii="Arial" w:eastAsia="Times New Roman" w:hAnsi="Arial" w:cs="Arial"/>
-          <w:color w:val="000000"/>
-          <w:lang w:eastAsia="fr-FR"/>
-        </w:rPr>
-        <w:t xml:space="preserve"> Avec une paragraphe au-dessus du formulaire pour rediriger l’utilisateur vers la page d’inscription s</w:t>
-      </w:r>
-      <w:r>
-        <w:rPr>
-          <w:rFonts w:ascii="Arial" w:eastAsia="Times New Roman" w:hAnsi="Arial" w:cs="Arial"/>
-          <w:color w:val="000000"/>
-          <w:lang w:eastAsia="fr-FR"/>
-        </w:rPr>
-        <w:t>’il est un nouvel utilisateur</w:t>
-      </w:r>
-      <w:r>
-        <w:rPr>
-          <w:rFonts w:ascii="Arial" w:eastAsia="Times New Roman" w:hAnsi="Arial" w:cs="Arial"/>
-          <w:color w:val="000000"/>
-          <w:lang w:eastAsia="fr-FR"/>
-        </w:rPr>
         <w:t>.</w:t>
       </w:r>
     </w:p>
     <w:p>
       <w:pPr>
-        <w:spacing w:after="0" w:line="240" w:lineRule="auto"/>
-        <w:ind w:left="708"/>
-        <w:rPr>
-          <w:rFonts w:ascii="Arial" w:eastAsia="Times New Roman" w:hAnsi="Arial" w:cs="Arial"/>
-          <w:color w:val="000000"/>
-          <w:lang w:eastAsia="fr-FR"/>
-        </w:rPr>
-      </w:pPr>
-      <w:r>
-        <w:rPr>
-          <w:rFonts w:ascii="Arial" w:eastAsia="Times New Roman" w:hAnsi="Arial" w:cs="Arial"/>
-          <w:color w:val="000000"/>
-          <w:lang w:eastAsia="fr-FR"/>
-        </w:rPr>
-        <w:t xml:space="preserve">Après s'être connecté, l'utilisateur </w:t>
-      </w:r>
-      <w:r>
-        <w:rPr>
-          <w:rFonts w:ascii="Arial" w:eastAsia="Times New Roman" w:hAnsi="Arial" w:cs="Arial"/>
-          <w:color w:val="000000"/>
-          <w:lang w:eastAsia="fr-FR"/>
-        </w:rPr>
-        <w:t>est redirigé vers</w:t>
-      </w:r>
-      <w:r>
-        <w:rPr>
-          <w:rFonts w:ascii="Arial" w:eastAsia="Times New Roman" w:hAnsi="Arial" w:cs="Arial"/>
-          <w:color w:val="000000"/>
-          <w:lang w:eastAsia="fr-FR"/>
-        </w:rPr>
-        <w:t xml:space="preserve"> la page considéré selon le rôle</w:t>
-      </w:r>
-      <w:r>
-        <w:rPr>
-          <w:rFonts w:ascii="Arial" w:eastAsia="Times New Roman" w:hAnsi="Arial" w:cs="Arial"/>
-          <w:color w:val="000000"/>
-          <w:lang w:eastAsia="fr-FR"/>
-        </w:rPr>
-        <w:t xml:space="preserve"> son </w:t>
-      </w:r>
-      <w:r>
-        <w:rPr>
-          <w:rFonts w:ascii="Arial" w:eastAsia="Times New Roman" w:hAnsi="Arial" w:cs="Arial"/>
-          <w:color w:val="000000"/>
-          <w:lang w:eastAsia="fr-FR"/>
-        </w:rPr>
-        <w:t>compte</w:t>
-      </w:r>
-      <w:r>
-        <w:rPr>
-          <w:rFonts w:ascii="Arial" w:eastAsia="Times New Roman" w:hAnsi="Arial" w:cs="Arial"/>
-          <w:color w:val="000000"/>
-          <w:lang w:eastAsia="fr-FR"/>
-        </w:rPr>
-        <w:t>.</w:t>
-      </w:r>
-    </w:p>
-    <w:p>
-      <w:pPr>
-        <w:spacing w:after="0" w:line="240" w:lineRule="auto"/>
-        <w:rPr>
-          <w:rFonts w:ascii="Arial" w:eastAsia="Times New Roman" w:hAnsi="Arial" w:cs="Arial"/>
-          <w:color w:val="000000"/>
-          <w:lang w:eastAsia="fr-FR"/>
-        </w:rPr>
-      </w:pPr>
-      <w:r>
-        <w:rPr>
-          <w:rFonts w:ascii="Arial" w:eastAsia="Times New Roman" w:hAnsi="Arial" w:cs="Arial"/>
-          <w:color w:val="000000"/>
-          <w:lang w:eastAsia="fr-FR"/>
-        </w:rPr>
-        <w:t>Si le rôle :</w:t>
-      </w:r>
-    </w:p>
-    <w:p>
-      <w:pPr>
-        <w:spacing w:after="0" w:line="240" w:lineRule="auto"/>
-        <w:rPr>
-          <w:rFonts w:ascii="Arial" w:eastAsia="Times New Roman" w:hAnsi="Arial" w:cs="Arial"/>
-          <w:color w:val="000000"/>
-          <w:lang w:eastAsia="fr-FR"/>
-        </w:rPr>
-      </w:pPr>
-      <w:r>
-        <w:rPr>
-          <w:rFonts w:ascii="Arial" w:eastAsia="Times New Roman" w:hAnsi="Arial" w:cs="Arial"/>
-          <w:color w:val="000000"/>
-          <w:lang w:eastAsia="fr-FR"/>
-        </w:rPr>
-        <w:sym w:font="Wingdings" w:char="F0E0"/>
-      </w:r>
-      <w:r>
-        <w:rPr>
-          <w:rFonts w:ascii="Arial" w:eastAsia="Times New Roman" w:hAnsi="Arial" w:cs="Arial"/>
-          <w:color w:val="000000"/>
-          <w:lang w:eastAsia="fr-FR"/>
-        </w:rPr>
-        <w:t xml:space="preserve">Admin : l’utilisateur se va rediriger vers une Dashboard avec les liens cibles de chaque opération susmentionnée.  </w:t>
-      </w:r>
-    </w:p>
-    <w:p>
-      <w:pPr>
-        <w:spacing w:after="0" w:line="240" w:lineRule="auto"/>
+        <w:spacing w:before="100" w:beforeAutospacing="1" w:after="100" w:afterAutospacing="1" w:line="240" w:lineRule="auto"/>
+        <w:rPr>
+          <w:rFonts w:ascii="Arial" w:eastAsia="Times New Roman" w:hAnsi="Arial" w:cs="Arial"/>
+          <w:color w:val="000000"/>
+          <w:lang w:eastAsia="fr-FR"/>
+        </w:rPr>
+      </w:pPr>
+      <w:r>
+        <w:rPr>
+          <w:rFonts w:ascii="Arial" w:eastAsia="Times New Roman" w:hAnsi="Arial" w:cs="Arial"/>
+          <w:color w:val="000000"/>
+          <w:lang w:eastAsia="fr-FR"/>
+        </w:rPr>
+        <w:t xml:space="preserve">-Cette page doit être contenir la liste des nouveaux comptes qu’ils sont </w:t>
+      </w:r>
+      <w:r>
+        <w:rPr>
+          <w:rFonts w:ascii="Arial" w:eastAsia="Times New Roman" w:hAnsi="Arial" w:cs="Arial"/>
+          <w:color w:val="000000"/>
+          <w:lang w:eastAsia="fr-FR"/>
+        </w:rPr>
+        <w:t>stockés</w:t>
+      </w:r>
+      <w:r>
+        <w:rPr>
+          <w:rFonts w:ascii="Arial" w:eastAsia="Times New Roman" w:hAnsi="Arial" w:cs="Arial"/>
+          <w:color w:val="000000"/>
+          <w:lang w:eastAsia="fr-FR"/>
+        </w:rPr>
+        <w:t xml:space="preserve"> dans une base de données dépendante, et quels seront stockées dans une table principales pour</w:t>
+      </w:r>
+    </w:p>
+    <w:p>
+      <w:pPr>
+        <w:spacing w:before="100" w:beforeAutospacing="1" w:after="100" w:afterAutospacing="1" w:line="240" w:lineRule="auto"/>
         <w:rPr>
           <w:rFonts w:ascii="Arial" w:eastAsia="Times New Roman" w:hAnsi="Arial" w:cs="Arial"/>
           <w:color w:val="000000"/>
@@ -1522,23 +2550,27 @@
       <w:r>
         <w:rPr>
           <w:noProof/>
-          <w:lang w:eastAsia="fr-FR"/>
+          <w:lang w:val="en-US"/>
         </w:rPr>
         <w:drawing>
-          <wp:inline distT="0" distB="0" distL="0" distR="0" wp14:anchorId="76CC7838" wp14:editId="5F073974">
-            <wp:extent cx="1123315" cy="678180"/>
-            <wp:effectExtent l="0" t="0" r="635" b="7620"/>
-            <wp:docPr id="2" name="Image 2" descr="C:\Users\Youcode\AppData\Local\Microsoft\Windows\INetCache\Content.Word\logo-removebg-preview (1).png"/>
-            <wp:cNvGraphicFramePr/>
+          <wp:inline distT="0" distB="0" distL="0" distR="0">
+            <wp:extent cx="1313180" cy="715010"/>
+            <wp:effectExtent l="0" t="0" r="0" b="0"/>
+            <wp:docPr id="7" name="Image 7" descr="C:\Users\Youcode\AppData\Local\Microsoft\Windows\INetCache\Content.Word\logo.png"/>
+            <wp:cNvGraphicFramePr>
+              <a:graphicFrameLocks xmlns:a="http://schemas.openxmlformats.org/drawingml/2006/main" noChangeAspect="1"/>
+            </wp:cNvGraphicFramePr>
             <a:graphic xmlns:a="http://schemas.openxmlformats.org/drawingml/2006/main">
               <a:graphicData uri="http://schemas.openxmlformats.org/drawingml/2006/picture">
                 <pic:pic xmlns:pic="http://schemas.openxmlformats.org/drawingml/2006/picture">
                   <pic:nvPicPr>
-                    <pic:cNvPr id="4" name="Image 4" descr="C:\Users\Youcode\AppData\Local\Microsoft\Windows\INetCache\Content.Word\logo-removebg-preview (1).png"/>
-                    <pic:cNvPicPr/>
+                    <pic:cNvPr id="0" name="Picture 14" descr="C:\Users\Youcode\AppData\Local\Microsoft\Windows\INetCache\Content.Word\logo.png"/>
+                    <pic:cNvPicPr>
+                      <a:picLocks noChangeAspect="1" noChangeArrowheads="1"/>
+                    </pic:cNvPicPr>
                   </pic:nvPicPr>
                   <pic:blipFill>
-                    <a:blip r:embed="rId9" cstate="print">
+                    <a:blip r:embed="rId10" cstate="print">
                       <a:extLst>
                         <a:ext uri="{28A0092B-C50C-407E-A947-70E740481C1C}">
                           <a14:useLocalDpi xmlns:a14="http://schemas.microsoft.com/office/drawing/2010/main" val="0"/>
@@ -1553,7 +2585,7 @@
                   <pic:spPr bwMode="auto">
                     <a:xfrm>
                       <a:off x="0" y="0"/>
-                      <a:ext cx="1123315" cy="678180"/>
+                      <a:ext cx="1313180" cy="715010"/>
                     </a:xfrm>
                     <a:prstGeom prst="rect">
                       <a:avLst/>
@@ -1569,1051 +2601,6 @@
           </wp:inline>
         </w:drawing>
       </w:r>
-    </w:p>
-    <w:p>
-      <w:pPr>
-        <w:spacing w:after="0" w:line="240" w:lineRule="auto"/>
-        <w:rPr>
-          <w:rFonts w:ascii="Arial" w:eastAsia="Times New Roman" w:hAnsi="Arial" w:cs="Arial"/>
-          <w:color w:val="000000"/>
-          <w:lang w:eastAsia="fr-FR"/>
-        </w:rPr>
-      </w:pPr>
-      <w:r>
-        <w:rPr>
-          <w:rFonts w:ascii="Arial" w:eastAsia="Times New Roman" w:hAnsi="Arial" w:cs="Arial"/>
-          <w:color w:val="000000"/>
-          <w:lang w:eastAsia="fr-FR"/>
-        </w:rPr>
-        <w:sym w:font="Wingdings" w:char="F0E0"/>
-      </w:r>
-      <w:r>
-        <w:rPr>
-          <w:rFonts w:ascii="Arial" w:eastAsia="Times New Roman" w:hAnsi="Arial" w:cs="Arial"/>
-          <w:color w:val="000000"/>
-          <w:lang w:eastAsia="fr-FR"/>
-        </w:rPr>
-        <w:t>Client : doit être rediriger vers la pa</w:t>
-      </w:r>
-      <w:r>
-        <w:rPr>
-          <w:rFonts w:ascii="Arial" w:eastAsia="Times New Roman" w:hAnsi="Arial" w:cs="Arial"/>
-          <w:color w:val="000000"/>
-          <w:lang w:eastAsia="fr-FR"/>
-        </w:rPr>
-        <w:t>ge de consultation du bilan général.</w:t>
-      </w:r>
-    </w:p>
-    <w:p>
-      <w:pPr>
-        <w:spacing w:after="0" w:line="240" w:lineRule="auto"/>
-        <w:rPr>
-          <w:rFonts w:ascii="Arial" w:eastAsia="Times New Roman" w:hAnsi="Arial" w:cs="Arial"/>
-          <w:color w:val="000000"/>
-          <w:lang w:eastAsia="fr-FR"/>
-        </w:rPr>
-      </w:pPr>
-    </w:p>
-    <w:p>
-      <w:pPr>
-        <w:spacing w:after="0" w:line="240" w:lineRule="auto"/>
-        <w:rPr>
-          <w:rFonts w:ascii="Arial" w:eastAsia="Times New Roman" w:hAnsi="Arial" w:cs="Arial"/>
-          <w:color w:val="000000"/>
-          <w:lang w:eastAsia="fr-FR"/>
-        </w:rPr>
-      </w:pPr>
-      <w:r>
-        <w:rPr>
-          <w:rFonts w:ascii="Arial" w:eastAsia="Times New Roman" w:hAnsi="Arial" w:cs="Arial"/>
-          <w:color w:val="000000"/>
-          <w:lang w:eastAsia="fr-FR"/>
-        </w:rPr>
-        <w:lastRenderedPageBreak/>
-        <w:sym w:font="Wingdings" w:char="F0E0"/>
-      </w:r>
-      <w:r>
-        <w:rPr>
-          <w:rFonts w:ascii="Arial" w:eastAsia="Times New Roman" w:hAnsi="Arial" w:cs="Arial"/>
-          <w:color w:val="000000"/>
-          <w:lang w:eastAsia="fr-FR"/>
-        </w:rPr>
-        <w:t>Employés (Staff) : ce rôle va rediriger l’utilisateur vers une Dashboard précis pour les employés.</w:t>
-      </w:r>
-    </w:p>
-    <w:p>
-      <w:pPr>
-        <w:spacing w:after="0" w:line="240" w:lineRule="auto"/>
-        <w:rPr>
-          <w:rFonts w:ascii="Arial" w:eastAsia="Times New Roman" w:hAnsi="Arial" w:cs="Arial"/>
-          <w:color w:val="000000"/>
-          <w:lang w:eastAsia="fr-FR"/>
-        </w:rPr>
-      </w:pPr>
-    </w:p>
-    <w:p>
-      <w:pPr>
-        <w:spacing w:after="0" w:line="240" w:lineRule="auto"/>
-        <w:rPr>
-          <w:rFonts w:ascii="Arial" w:eastAsia="Times New Roman" w:hAnsi="Arial" w:cs="Arial"/>
-          <w:color w:val="000000"/>
-          <w:lang w:eastAsia="fr-FR"/>
-        </w:rPr>
-      </w:pPr>
-    </w:p>
-    <w:p>
-      <w:pPr>
-        <w:spacing w:after="0" w:line="240" w:lineRule="auto"/>
-        <w:rPr>
-          <w:rFonts w:ascii="Arial" w:eastAsia="Times New Roman" w:hAnsi="Arial" w:cs="Arial"/>
-          <w:color w:val="C5BF97" w:themeColor="accent3" w:themeTint="99"/>
-          <w:lang w:eastAsia="fr-FR"/>
-        </w:rPr>
-      </w:pPr>
-      <w:r>
-        <w:rPr>
-          <w:rFonts w:ascii="Arial" w:eastAsia="Times New Roman" w:hAnsi="Arial" w:cs="Arial"/>
-          <w:b/>
-          <w:bCs/>
-          <w:color w:val="C5BF97" w:themeColor="accent3" w:themeTint="99"/>
-          <w:lang w:eastAsia="fr-FR"/>
-        </w:rPr>
-        <w:t>- Page d'inscription</w:t>
-      </w:r>
-    </w:p>
-    <w:p>
-      <w:pPr>
-        <w:spacing w:after="0" w:line="240" w:lineRule="auto"/>
-        <w:rPr>
-          <w:rFonts w:ascii="Arial" w:eastAsia="Times New Roman" w:hAnsi="Arial" w:cs="Arial"/>
-          <w:color w:val="000000"/>
-          <w:lang w:eastAsia="fr-FR"/>
-        </w:rPr>
-      </w:pPr>
-      <w:r>
-        <w:rPr>
-          <w:rFonts w:ascii="Arial" w:eastAsia="Times New Roman" w:hAnsi="Arial" w:cs="Arial"/>
-          <w:color w:val="000000"/>
-          <w:lang w:eastAsia="fr-FR"/>
-        </w:rPr>
-        <w:t>L</w:t>
-      </w:r>
-      <w:r>
-        <w:rPr>
-          <w:rFonts w:ascii="Arial" w:eastAsia="Times New Roman" w:hAnsi="Arial" w:cs="Arial"/>
-          <w:color w:val="000000"/>
-          <w:lang w:eastAsia="fr-FR"/>
-        </w:rPr>
-        <w:t>e formulaire d'inscripti</w:t>
-      </w:r>
-      <w:r>
-        <w:rPr>
-          <w:rFonts w:ascii="Arial" w:eastAsia="Times New Roman" w:hAnsi="Arial" w:cs="Arial"/>
-          <w:color w:val="000000"/>
-          <w:lang w:eastAsia="fr-FR"/>
-        </w:rPr>
-        <w:t>on doit contenir 5</w:t>
-      </w:r>
-      <w:r>
-        <w:rPr>
-          <w:rFonts w:ascii="Arial" w:eastAsia="Times New Roman" w:hAnsi="Arial" w:cs="Arial"/>
-          <w:color w:val="000000"/>
-          <w:lang w:eastAsia="fr-FR"/>
-        </w:rPr>
-        <w:t xml:space="preserve"> champs :</w:t>
-      </w:r>
-    </w:p>
-    <w:p>
-      <w:pPr>
-        <w:numPr>
-          <w:ilvl w:val="0"/>
-          <w:numId w:val="3"/>
-        </w:numPr>
-        <w:spacing w:before="100" w:beforeAutospacing="1" w:after="100" w:afterAutospacing="1" w:line="240" w:lineRule="auto"/>
-        <w:ind w:left="0"/>
-        <w:rPr>
-          <w:rFonts w:ascii="Arial" w:eastAsia="Times New Roman" w:hAnsi="Arial" w:cs="Arial"/>
-          <w:color w:val="000000"/>
-          <w:lang w:eastAsia="fr-FR"/>
-        </w:rPr>
-      </w:pPr>
-      <w:r>
-        <w:rPr>
-          <w:rFonts w:ascii="Arial" w:eastAsia="Times New Roman" w:hAnsi="Arial" w:cs="Arial"/>
-          <w:color w:val="000000"/>
-          <w:lang w:eastAsia="fr-FR"/>
-        </w:rPr>
-        <w:t>Email.</w:t>
-      </w:r>
-    </w:p>
-    <w:p>
-      <w:pPr>
-        <w:numPr>
-          <w:ilvl w:val="0"/>
-          <w:numId w:val="3"/>
-        </w:numPr>
-        <w:spacing w:before="100" w:beforeAutospacing="1" w:after="100" w:afterAutospacing="1" w:line="240" w:lineRule="auto"/>
-        <w:ind w:left="0"/>
-        <w:rPr>
-          <w:rFonts w:ascii="Arial" w:eastAsia="Times New Roman" w:hAnsi="Arial" w:cs="Arial"/>
-          <w:color w:val="000000"/>
-          <w:lang w:eastAsia="fr-FR"/>
-        </w:rPr>
-      </w:pPr>
-      <w:r>
-        <w:rPr>
-          <w:rFonts w:ascii="Arial" w:eastAsia="Times New Roman" w:hAnsi="Arial" w:cs="Arial"/>
-          <w:color w:val="000000"/>
-          <w:lang w:eastAsia="fr-FR"/>
-        </w:rPr>
-        <w:t>Mot de passe</w:t>
-      </w:r>
-      <w:r>
-        <w:rPr>
-          <w:rFonts w:ascii="Arial" w:eastAsia="Times New Roman" w:hAnsi="Arial" w:cs="Arial"/>
-          <w:color w:val="000000"/>
-          <w:lang w:eastAsia="fr-FR"/>
-        </w:rPr>
-        <w:t>.</w:t>
-      </w:r>
-    </w:p>
-    <w:p>
-      <w:pPr>
-        <w:numPr>
-          <w:ilvl w:val="0"/>
-          <w:numId w:val="3"/>
-        </w:numPr>
-        <w:spacing w:before="100" w:beforeAutospacing="1" w:after="100" w:afterAutospacing="1" w:line="240" w:lineRule="auto"/>
-        <w:ind w:left="0"/>
-        <w:rPr>
-          <w:rFonts w:ascii="Arial" w:eastAsia="Times New Roman" w:hAnsi="Arial" w:cs="Arial"/>
-          <w:color w:val="000000"/>
-          <w:lang w:eastAsia="fr-FR"/>
-        </w:rPr>
-      </w:pPr>
-      <w:r>
-        <w:rPr>
-          <w:rFonts w:ascii="Arial" w:eastAsia="Times New Roman" w:hAnsi="Arial" w:cs="Arial"/>
-          <w:color w:val="000000"/>
-          <w:lang w:eastAsia="fr-FR"/>
-        </w:rPr>
-        <w:t xml:space="preserve">Confirmation </w:t>
-      </w:r>
-      <w:r>
-        <w:rPr>
-          <w:rFonts w:ascii="Arial" w:eastAsia="Times New Roman" w:hAnsi="Arial" w:cs="Arial"/>
-          <w:color w:val="000000"/>
-          <w:lang w:eastAsia="fr-FR"/>
-        </w:rPr>
-        <w:t>du mot de passe</w:t>
-      </w:r>
-      <w:r>
-        <w:rPr>
-          <w:rFonts w:ascii="Arial" w:eastAsia="Times New Roman" w:hAnsi="Arial" w:cs="Arial"/>
-          <w:color w:val="000000"/>
-          <w:lang w:eastAsia="fr-FR"/>
-        </w:rPr>
-        <w:t>.</w:t>
-      </w:r>
-    </w:p>
-    <w:p>
-      <w:pPr>
-        <w:numPr>
-          <w:ilvl w:val="0"/>
-          <w:numId w:val="3"/>
-        </w:numPr>
-        <w:spacing w:before="100" w:beforeAutospacing="1" w:after="100" w:afterAutospacing="1" w:line="240" w:lineRule="auto"/>
-        <w:ind w:left="0"/>
-        <w:rPr>
-          <w:rFonts w:ascii="Arial" w:eastAsia="Times New Roman" w:hAnsi="Arial" w:cs="Arial"/>
-          <w:color w:val="000000"/>
-          <w:lang w:eastAsia="fr-FR"/>
-        </w:rPr>
-      </w:pPr>
-      <w:r>
-        <w:rPr>
-          <w:rFonts w:ascii="Arial" w:eastAsia="Times New Roman" w:hAnsi="Arial" w:cs="Arial"/>
-          <w:color w:val="000000"/>
-          <w:lang w:eastAsia="fr-FR"/>
-        </w:rPr>
-        <w:t>Nom et prénom</w:t>
-      </w:r>
-    </w:p>
-    <w:p>
-      <w:pPr>
-        <w:numPr>
-          <w:ilvl w:val="0"/>
-          <w:numId w:val="3"/>
-        </w:numPr>
-        <w:spacing w:before="100" w:beforeAutospacing="1" w:after="100" w:afterAutospacing="1" w:line="240" w:lineRule="auto"/>
-        <w:ind w:left="0"/>
-        <w:rPr>
-          <w:rFonts w:ascii="Arial" w:eastAsia="Times New Roman" w:hAnsi="Arial" w:cs="Arial"/>
-          <w:color w:val="000000"/>
-          <w:lang w:eastAsia="fr-FR"/>
-        </w:rPr>
-      </w:pPr>
-      <w:r>
-        <w:rPr>
-          <w:rFonts w:ascii="Arial" w:eastAsia="Times New Roman" w:hAnsi="Arial" w:cs="Arial"/>
-          <w:color w:val="000000"/>
-          <w:lang w:eastAsia="fr-FR"/>
-        </w:rPr>
-        <w:t xml:space="preserve">Rôle </w:t>
-      </w:r>
-      <w:r>
-        <w:rPr>
-          <w:rFonts w:ascii="Arial" w:eastAsia="Times New Roman" w:hAnsi="Arial" w:cs="Arial"/>
-          <w:color w:val="000000"/>
-          <w:lang w:eastAsia="fr-FR"/>
-        </w:rPr>
-        <w:t>(</w:t>
-      </w:r>
-      <w:r>
-        <w:rPr>
-          <w:rFonts w:ascii="Arial" w:eastAsia="Times New Roman" w:hAnsi="Arial" w:cs="Arial"/>
-          <w:color w:val="000000"/>
-          <w:lang w:eastAsia="fr-FR"/>
-        </w:rPr>
-        <w:t>bouton de type select).</w:t>
-      </w:r>
-    </w:p>
-    <w:p>
-      <w:pPr>
-        <w:spacing w:after="0" w:line="240" w:lineRule="auto"/>
-        <w:rPr>
-          <w:rFonts w:ascii="Arial" w:eastAsia="Times New Roman" w:hAnsi="Arial" w:cs="Arial"/>
-          <w:color w:val="000000"/>
-          <w:lang w:eastAsia="fr-FR"/>
-        </w:rPr>
-      </w:pPr>
-      <w:r>
-        <w:rPr>
-          <w:rFonts w:ascii="Arial" w:eastAsia="Times New Roman" w:hAnsi="Arial" w:cs="Arial"/>
-          <w:color w:val="000000"/>
-          <w:lang w:eastAsia="fr-FR"/>
-        </w:rPr>
-        <w:t>L’utilisateur doit entrez un email valide et ne pas créez plusieurs comptes par la même adresse email</w:t>
-      </w:r>
-      <w:r>
-        <w:rPr>
-          <w:rFonts w:ascii="Arial" w:eastAsia="Times New Roman" w:hAnsi="Arial" w:cs="Arial"/>
-          <w:color w:val="000000"/>
-          <w:lang w:eastAsia="fr-FR"/>
-        </w:rPr>
-        <w:t>. Le mot de passe doit comporter au moins six caractères et doit être vérifié par un deuxième mot de passe lors de l'inscription. Toute erreur de formulaire doit être affichée sous l'entrée d'où proviennent les données,</w:t>
-      </w:r>
-    </w:p>
-    <w:p>
-      <w:pPr>
-        <w:spacing w:after="0" w:line="240" w:lineRule="auto"/>
-        <w:rPr>
-          <w:rFonts w:ascii="Arial" w:eastAsia="Times New Roman" w:hAnsi="Arial" w:cs="Arial"/>
-          <w:color w:val="000000"/>
-          <w:lang w:eastAsia="fr-FR"/>
-        </w:rPr>
-      </w:pPr>
-      <w:r>
-        <w:rPr>
-          <w:rFonts w:ascii="Arial" w:eastAsia="Times New Roman" w:hAnsi="Arial" w:cs="Arial"/>
-          <w:color w:val="000000"/>
-          <w:lang w:eastAsia="fr-FR"/>
-        </w:rPr>
-        <w:t>Après l’inscription</w:t>
-      </w:r>
-      <w:r>
-        <w:rPr>
-          <w:rFonts w:ascii="Arial" w:eastAsia="Times New Roman" w:hAnsi="Arial" w:cs="Arial"/>
-          <w:color w:val="000000"/>
-          <w:lang w:eastAsia="fr-FR"/>
-        </w:rPr>
-        <w:t xml:space="preserve"> l’utilisateur doit être redirige</w:t>
-      </w:r>
-      <w:r>
-        <w:rPr>
-          <w:rFonts w:ascii="Arial" w:eastAsia="Times New Roman" w:hAnsi="Arial" w:cs="Arial"/>
-          <w:color w:val="000000"/>
-          <w:lang w:eastAsia="fr-FR"/>
-        </w:rPr>
-        <w:t xml:space="preserve">r vers une page de connexion </w:t>
-      </w:r>
-      <w:r>
-        <w:rPr>
-          <w:rFonts w:ascii="Arial" w:eastAsia="Times New Roman" w:hAnsi="Arial" w:cs="Arial"/>
-          <w:color w:val="000000"/>
-          <w:lang w:eastAsia="fr-FR"/>
-        </w:rPr>
-        <w:t xml:space="preserve">après la réception d’un email de confirmation, cette page doit être contient un message d’explication </w:t>
-      </w:r>
-      <w:r>
-        <w:rPr>
-          <w:rFonts w:ascii="Arial" w:eastAsia="Times New Roman" w:hAnsi="Arial" w:cs="Arial"/>
-          <w:color w:val="000000"/>
-          <w:lang w:eastAsia="fr-FR"/>
-        </w:rPr>
-        <w:t>de la pédagogie</w:t>
-      </w:r>
-      <w:r>
-        <w:rPr>
-          <w:rFonts w:ascii="Arial" w:eastAsia="Times New Roman" w:hAnsi="Arial" w:cs="Arial"/>
-          <w:color w:val="000000"/>
-          <w:lang w:eastAsia="fr-FR"/>
-        </w:rPr>
-        <w:t xml:space="preserve"> </w:t>
-      </w:r>
-      <w:r>
-        <w:rPr>
-          <w:rFonts w:ascii="Arial" w:eastAsia="Times New Roman" w:hAnsi="Arial" w:cs="Arial"/>
-          <w:color w:val="000000"/>
-          <w:lang w:eastAsia="fr-FR"/>
-        </w:rPr>
-        <w:t>de la société</w:t>
-      </w:r>
-      <w:r>
-        <w:rPr>
-          <w:rFonts w:ascii="Arial" w:eastAsia="Times New Roman" w:hAnsi="Arial" w:cs="Arial"/>
-          <w:color w:val="000000"/>
-          <w:lang w:eastAsia="fr-FR"/>
-        </w:rPr>
-        <w:t xml:space="preserve"> et que l’utilisateur doit attendre une </w:t>
-      </w:r>
-      <w:r>
-        <w:rPr>
-          <w:rFonts w:ascii="Arial" w:eastAsia="Times New Roman" w:hAnsi="Arial" w:cs="Arial"/>
-          <w:color w:val="000000"/>
-          <w:highlight w:val="yellow"/>
-          <w:lang w:eastAsia="fr-FR"/>
-        </w:rPr>
-        <w:t>appelle téléphonique</w:t>
-      </w:r>
-      <w:r>
-        <w:rPr>
-          <w:rFonts w:ascii="Arial" w:eastAsia="Times New Roman" w:hAnsi="Arial" w:cs="Arial"/>
-          <w:color w:val="000000"/>
-          <w:lang w:eastAsia="fr-FR"/>
-        </w:rPr>
-        <w:t xml:space="preserve"> avec le responsable d</w:t>
-      </w:r>
-      <w:r>
-        <w:rPr>
-          <w:rFonts w:ascii="Arial" w:eastAsia="Times New Roman" w:hAnsi="Arial" w:cs="Arial"/>
-          <w:color w:val="000000"/>
-          <w:lang w:eastAsia="fr-FR"/>
-        </w:rPr>
-        <w:t xml:space="preserve">e communication avant l’activation </w:t>
-      </w:r>
-      <w:r>
-        <w:rPr>
-          <w:rFonts w:ascii="Arial" w:eastAsia="Times New Roman" w:hAnsi="Arial" w:cs="Arial"/>
-          <w:color w:val="000000"/>
-          <w:lang w:eastAsia="fr-FR"/>
-        </w:rPr>
-        <w:t>le compte.</w:t>
-      </w:r>
-    </w:p>
-    <w:p>
-      <w:pPr>
-        <w:spacing w:after="0" w:line="240" w:lineRule="auto"/>
-        <w:rPr>
-          <w:rFonts w:ascii="Arial" w:eastAsia="Times New Roman" w:hAnsi="Arial" w:cs="Arial"/>
-          <w:color w:val="000000"/>
-          <w:sz w:val="15"/>
-          <w:szCs w:val="15"/>
-          <w:lang w:eastAsia="fr-FR"/>
-        </w:rPr>
-      </w:pPr>
-    </w:p>
-    <w:p>
-      <w:pPr>
-        <w:spacing w:after="0" w:line="240" w:lineRule="auto"/>
-        <w:rPr>
-          <w:rFonts w:ascii="Arial" w:eastAsia="Times New Roman" w:hAnsi="Arial" w:cs="Arial"/>
-          <w:color w:val="000000"/>
-          <w:sz w:val="15"/>
-          <w:szCs w:val="15"/>
-          <w:lang w:eastAsia="fr-FR"/>
-        </w:rPr>
-      </w:pPr>
-    </w:p>
-    <w:p>
-      <w:pPr>
-        <w:spacing w:after="0" w:line="240" w:lineRule="auto"/>
-        <w:rPr>
-          <w:rFonts w:ascii="Arial" w:eastAsia="Times New Roman" w:hAnsi="Arial" w:cs="Arial"/>
-          <w:b/>
-          <w:bCs/>
-          <w:color w:val="C5BF97" w:themeColor="accent3" w:themeTint="99"/>
-          <w:lang w:eastAsia="fr-FR"/>
-        </w:rPr>
-      </w:pPr>
-      <w:r>
-        <w:rPr>
-          <w:rFonts w:ascii="Arial" w:eastAsia="Times New Roman" w:hAnsi="Arial" w:cs="Arial"/>
-          <w:b/>
-          <w:bCs/>
-          <w:color w:val="C5BF97" w:themeColor="accent3" w:themeTint="99"/>
-          <w:lang w:eastAsia="fr-FR"/>
-        </w:rPr>
-        <w:t>-</w:t>
-      </w:r>
-      <w:r>
-        <w:rPr>
-          <w:color w:val="C5BF97" w:themeColor="accent3" w:themeTint="99"/>
-          <w:sz w:val="36"/>
-          <w:szCs w:val="36"/>
-        </w:rPr>
-        <w:t xml:space="preserve"> </w:t>
-      </w:r>
-      <w:r>
-        <w:rPr>
-          <w:rFonts w:ascii="Arial" w:eastAsia="Times New Roman" w:hAnsi="Arial" w:cs="Arial"/>
-          <w:b/>
-          <w:bCs/>
-          <w:color w:val="C5BF97" w:themeColor="accent3" w:themeTint="99"/>
-          <w:lang w:eastAsia="fr-FR"/>
-        </w:rPr>
-        <w:t xml:space="preserve">Page de </w:t>
-      </w:r>
-      <w:r>
-        <w:rPr>
-          <w:rFonts w:ascii="Arial" w:eastAsia="Times New Roman" w:hAnsi="Arial" w:cs="Arial"/>
-          <w:b/>
-          <w:bCs/>
-          <w:color w:val="C5BF97" w:themeColor="accent3" w:themeTint="99"/>
-          <w:lang w:eastAsia="fr-FR"/>
-        </w:rPr>
-        <w:t>saisi de cordonnée pour le devise.</w:t>
-      </w:r>
-    </w:p>
-    <w:p>
-      <w:pPr>
-        <w:spacing w:after="0" w:line="240" w:lineRule="auto"/>
-        <w:rPr>
-          <w:rFonts w:ascii="Arial" w:eastAsia="Times New Roman" w:hAnsi="Arial" w:cs="Arial"/>
-          <w:color w:val="000000"/>
-          <w:lang w:eastAsia="fr-FR"/>
-        </w:rPr>
-      </w:pPr>
-      <w:r>
-        <w:rPr>
-          <w:rFonts w:ascii="Arial" w:eastAsia="Times New Roman" w:hAnsi="Arial" w:cs="Arial"/>
-          <w:color w:val="000000"/>
-          <w:lang w:eastAsia="fr-FR"/>
-        </w:rPr>
-        <w:t xml:space="preserve">Cette page contiendra </w:t>
-      </w:r>
-      <w:r>
-        <w:rPr>
-          <w:rFonts w:ascii="Arial" w:eastAsia="Times New Roman" w:hAnsi="Arial" w:cs="Arial"/>
-          <w:color w:val="000000"/>
-          <w:lang w:eastAsia="fr-FR"/>
-        </w:rPr>
-        <w:t>un form</w:t>
-      </w:r>
-      <w:r>
-        <w:rPr>
-          <w:rFonts w:ascii="Arial" w:eastAsia="Times New Roman" w:hAnsi="Arial" w:cs="Arial"/>
-          <w:color w:val="000000"/>
-          <w:lang w:eastAsia="fr-FR"/>
-        </w:rPr>
-        <w:t xml:space="preserve">ulaire pour ajouter </w:t>
-      </w:r>
-      <w:r>
-        <w:rPr>
-          <w:rFonts w:ascii="Arial" w:eastAsia="Times New Roman" w:hAnsi="Arial" w:cs="Arial"/>
-          <w:color w:val="000000"/>
-          <w:lang w:eastAsia="fr-FR"/>
-        </w:rPr>
-        <w:t>des nouvelles devises</w:t>
-      </w:r>
-      <w:r>
-        <w:rPr>
-          <w:rFonts w:ascii="Arial" w:eastAsia="Times New Roman" w:hAnsi="Arial" w:cs="Arial"/>
-          <w:color w:val="000000"/>
-          <w:lang w:eastAsia="fr-FR"/>
-        </w:rPr>
-        <w:t>,</w:t>
-      </w:r>
-      <w:r>
-        <w:rPr>
-          <w:rFonts w:ascii="Arial" w:eastAsia="Times New Roman" w:hAnsi="Arial" w:cs="Arial"/>
-          <w:color w:val="000000"/>
-          <w:lang w:eastAsia="fr-FR"/>
-        </w:rPr>
-        <w:t xml:space="preserve"> ces cordonnées sont :</w:t>
-      </w:r>
-    </w:p>
-    <w:p>
-      <w:pPr>
-        <w:spacing w:after="0" w:line="240" w:lineRule="auto"/>
-        <w:ind w:left="708"/>
-        <w:rPr>
-          <w:rFonts w:ascii="Arial" w:eastAsia="Times New Roman" w:hAnsi="Arial" w:cs="Arial"/>
-          <w:color w:val="000000"/>
-          <w:lang w:eastAsia="fr-FR"/>
-        </w:rPr>
-      </w:pPr>
-      <w:r>
-        <w:rPr>
-          <w:rFonts w:ascii="Arial" w:eastAsia="Times New Roman" w:hAnsi="Arial" w:cs="Arial"/>
-          <w:color w:val="000000"/>
-          <w:lang w:eastAsia="fr-FR"/>
-        </w:rPr>
-        <w:t>-Le nom de devise.</w:t>
-      </w:r>
-    </w:p>
-    <w:p>
-      <w:pPr>
-        <w:spacing w:after="0" w:line="240" w:lineRule="auto"/>
-        <w:ind w:left="708"/>
-        <w:rPr>
-          <w:rFonts w:ascii="Arial" w:eastAsia="Times New Roman" w:hAnsi="Arial" w:cs="Arial"/>
-          <w:color w:val="000000"/>
-          <w:lang w:eastAsia="fr-FR"/>
-        </w:rPr>
-      </w:pPr>
-      <w:r>
-        <w:rPr>
-          <w:rFonts w:ascii="Arial" w:eastAsia="Times New Roman" w:hAnsi="Arial" w:cs="Arial"/>
-          <w:color w:val="000000"/>
-          <w:lang w:eastAsia="fr-FR"/>
-        </w:rPr>
-        <w:t>-La valeur à la bourse</w:t>
-      </w:r>
-      <w:r>
-        <w:rPr>
-          <w:rFonts w:ascii="Arial" w:eastAsia="Times New Roman" w:hAnsi="Arial" w:cs="Arial"/>
-          <w:color w:val="000000"/>
-          <w:lang w:eastAsia="fr-FR"/>
-        </w:rPr>
-        <w:t xml:space="preserve"> mondiale</w:t>
-      </w:r>
-      <w:r>
-        <w:rPr>
-          <w:rFonts w:ascii="Arial" w:eastAsia="Times New Roman" w:hAnsi="Arial" w:cs="Arial"/>
-          <w:color w:val="000000"/>
-          <w:lang w:eastAsia="fr-FR"/>
-        </w:rPr>
-        <w:t>.</w:t>
-      </w:r>
-    </w:p>
-    <w:p>
-      <w:pPr>
-        <w:spacing w:after="0" w:line="240" w:lineRule="auto"/>
-        <w:ind w:left="708"/>
-        <w:rPr>
-          <w:rFonts w:ascii="Arial" w:eastAsia="Times New Roman" w:hAnsi="Arial" w:cs="Arial"/>
-          <w:color w:val="000000"/>
-          <w:lang w:eastAsia="fr-FR"/>
-        </w:rPr>
-      </w:pPr>
-      <w:r>
-        <w:rPr>
-          <w:rFonts w:ascii="Arial" w:eastAsia="Times New Roman" w:hAnsi="Arial" w:cs="Arial"/>
-          <w:color w:val="000000"/>
-          <w:lang w:eastAsia="fr-FR"/>
-        </w:rPr>
-        <w:t>-Pays qui utilisent cette devise</w:t>
-      </w:r>
-      <w:r>
-        <w:rPr>
-          <w:rFonts w:ascii="Arial" w:eastAsia="Times New Roman" w:hAnsi="Arial" w:cs="Arial"/>
-          <w:color w:val="000000"/>
-          <w:lang w:eastAsia="fr-FR"/>
-        </w:rPr>
-        <w:t>.</w:t>
-      </w:r>
-    </w:p>
-    <w:p>
-      <w:pPr>
-        <w:spacing w:after="0" w:line="240" w:lineRule="auto"/>
-        <w:rPr>
-          <w:rFonts w:ascii="Arial" w:eastAsia="Times New Roman" w:hAnsi="Arial" w:cs="Arial"/>
-          <w:b/>
-          <w:bCs/>
-          <w:color w:val="000000"/>
-          <w:lang w:eastAsia="fr-FR"/>
-        </w:rPr>
-      </w:pPr>
-    </w:p>
-    <w:p>
-      <w:pPr>
-        <w:spacing w:after="0" w:line="240" w:lineRule="auto"/>
-        <w:rPr>
-          <w:rFonts w:ascii="Arial" w:eastAsia="Times New Roman" w:hAnsi="Arial" w:cs="Arial"/>
-          <w:b/>
-          <w:bCs/>
-          <w:color w:val="000000"/>
-          <w:lang w:eastAsia="fr-FR"/>
-        </w:rPr>
-      </w:pPr>
-    </w:p>
-    <w:p>
-      <w:pPr>
-        <w:spacing w:after="0" w:line="240" w:lineRule="auto"/>
-        <w:rPr>
-          <w:rFonts w:ascii="Arial" w:eastAsia="Times New Roman" w:hAnsi="Arial" w:cs="Arial"/>
-          <w:b/>
-          <w:bCs/>
-          <w:color w:val="000000"/>
-          <w:lang w:eastAsia="fr-FR"/>
-        </w:rPr>
-      </w:pPr>
-    </w:p>
-    <w:p>
-      <w:pPr>
-        <w:spacing w:after="0" w:line="240" w:lineRule="auto"/>
-        <w:rPr>
-          <w:rFonts w:ascii="Arial" w:eastAsia="Times New Roman" w:hAnsi="Arial" w:cs="Arial"/>
-          <w:b/>
-          <w:bCs/>
-          <w:color w:val="C5BF97" w:themeColor="accent3" w:themeTint="99"/>
-          <w:lang w:eastAsia="fr-FR"/>
-        </w:rPr>
-      </w:pPr>
-      <w:r>
-        <w:rPr>
-          <w:rFonts w:ascii="Arial" w:eastAsia="Times New Roman" w:hAnsi="Arial" w:cs="Arial"/>
-          <w:b/>
-          <w:bCs/>
-          <w:color w:val="C5BF97" w:themeColor="accent3" w:themeTint="99"/>
-          <w:lang w:eastAsia="fr-FR"/>
-        </w:rPr>
-        <w:t xml:space="preserve">- </w:t>
-      </w:r>
-      <w:r>
-        <w:rPr>
-          <w:rFonts w:ascii="Arial" w:eastAsia="Times New Roman" w:hAnsi="Arial" w:cs="Arial"/>
-          <w:b/>
-          <w:bCs/>
-          <w:color w:val="C5BF97" w:themeColor="accent3" w:themeTint="99"/>
-          <w:lang w:eastAsia="fr-FR"/>
-        </w:rPr>
-        <w:t>Page d’affichage des clients.</w:t>
-      </w:r>
-    </w:p>
-    <w:p>
-      <w:pPr>
-        <w:spacing w:before="100" w:beforeAutospacing="1" w:after="100" w:afterAutospacing="1" w:line="240" w:lineRule="auto"/>
-        <w:rPr>
-          <w:rFonts w:ascii="Arial" w:eastAsia="Times New Roman" w:hAnsi="Arial" w:cs="Arial"/>
-          <w:color w:val="000000"/>
-          <w:lang w:eastAsia="fr-FR"/>
-        </w:rPr>
-      </w:pPr>
-      <w:r>
-        <w:rPr>
-          <w:rFonts w:ascii="Arial" w:eastAsia="Times New Roman" w:hAnsi="Arial" w:cs="Arial"/>
-          <w:color w:val="000000"/>
-          <w:lang w:eastAsia="fr-FR"/>
-        </w:rPr>
-        <w:t>Cette page doit contenir tableau avec des champs divisés pour afficher chaque information saisie par le client. Les mêmes informations doivent être a</w:t>
-      </w:r>
-      <w:r>
-        <w:rPr>
-          <w:rFonts w:ascii="Arial" w:eastAsia="Times New Roman" w:hAnsi="Arial" w:cs="Arial"/>
-          <w:color w:val="000000"/>
-          <w:lang w:eastAsia="fr-FR"/>
-        </w:rPr>
-        <w:t>fficher pour les employés</w:t>
-      </w:r>
-      <w:r>
-        <w:rPr>
-          <w:rFonts w:ascii="Arial" w:eastAsia="Times New Roman" w:hAnsi="Arial" w:cs="Arial"/>
-          <w:color w:val="000000"/>
-          <w:lang w:eastAsia="fr-FR"/>
-        </w:rPr>
-        <w:t xml:space="preserve"> mais chaqu’un à une autorisation différente :</w:t>
-      </w:r>
-    </w:p>
-    <w:p>
-      <w:pPr>
-        <w:spacing w:before="100" w:beforeAutospacing="1" w:after="100" w:afterAutospacing="1" w:line="240" w:lineRule="auto"/>
-        <w:rPr>
-          <w:rFonts w:ascii="Arial" w:eastAsia="Times New Roman" w:hAnsi="Arial" w:cs="Arial"/>
-          <w:color w:val="000000"/>
-          <w:lang w:eastAsia="fr-FR"/>
-        </w:rPr>
-      </w:pPr>
-      <w:r>
-        <w:rPr>
-          <w:rFonts w:ascii="Arial" w:eastAsia="Times New Roman" w:hAnsi="Arial" w:cs="Arial"/>
-          <w:color w:val="000000"/>
-          <w:lang w:eastAsia="fr-FR"/>
-        </w:rPr>
-        <w:tab/>
-        <w:t>*</w:t>
-      </w:r>
-      <w:r>
-        <w:rPr>
-          <w:rFonts w:ascii="Arial" w:eastAsia="Times New Roman" w:hAnsi="Arial" w:cs="Arial"/>
-          <w:i/>
-          <w:iCs/>
-          <w:color w:val="000000"/>
-          <w:u w:val="single"/>
-          <w:lang w:eastAsia="fr-FR"/>
-        </w:rPr>
-        <w:t>Pour les employés</w:t>
-      </w:r>
-      <w:r>
-        <w:rPr>
-          <w:rFonts w:ascii="Arial" w:eastAsia="Times New Roman" w:hAnsi="Arial" w:cs="Arial"/>
-          <w:color w:val="000000"/>
-          <w:lang w:eastAsia="fr-FR"/>
-        </w:rPr>
-        <w:t xml:space="preserve"> : ils ont l’accès </w:t>
-      </w:r>
-      <w:r>
-        <w:rPr>
-          <w:rFonts w:ascii="Arial" w:eastAsia="Times New Roman" w:hAnsi="Arial" w:cs="Arial"/>
-          <w:color w:val="000000"/>
-          <w:lang w:eastAsia="fr-FR"/>
-        </w:rPr>
-        <w:t>d’ajout</w:t>
-      </w:r>
-      <w:r>
-        <w:rPr>
-          <w:rFonts w:ascii="Arial" w:eastAsia="Times New Roman" w:hAnsi="Arial" w:cs="Arial"/>
-          <w:color w:val="000000"/>
-          <w:lang w:eastAsia="fr-FR"/>
-        </w:rPr>
-        <w:t xml:space="preserve">er, modifier ou supprimer </w:t>
-      </w:r>
-      <w:r>
-        <w:rPr>
-          <w:rFonts w:ascii="Arial" w:eastAsia="Times New Roman" w:hAnsi="Arial" w:cs="Arial"/>
-          <w:color w:val="000000"/>
-          <w:lang w:eastAsia="fr-FR"/>
-        </w:rPr>
-        <w:t>les</w:t>
-      </w:r>
-      <w:r>
-        <w:rPr>
-          <w:rFonts w:ascii="Arial" w:eastAsia="Times New Roman" w:hAnsi="Arial" w:cs="Arial"/>
-          <w:color w:val="000000"/>
-          <w:lang w:eastAsia="fr-FR"/>
-        </w:rPr>
-        <w:t xml:space="preserve"> comptes     </w:t>
-      </w:r>
-      <w:r>
-        <w:rPr>
-          <w:rFonts w:ascii="Arial" w:eastAsia="Times New Roman" w:hAnsi="Arial" w:cs="Arial"/>
-          <w:color w:val="000000"/>
-          <w:lang w:eastAsia="fr-FR"/>
-        </w:rPr>
-        <w:t>des clients</w:t>
-      </w:r>
-      <w:r>
-        <w:rPr>
-          <w:rFonts w:ascii="Arial" w:eastAsia="Times New Roman" w:hAnsi="Arial" w:cs="Arial"/>
-          <w:color w:val="000000"/>
-          <w:lang w:eastAsia="fr-FR"/>
-        </w:rPr>
-        <w:t>.</w:t>
-      </w:r>
-    </w:p>
-    <w:p>
-      <w:pPr>
-        <w:spacing w:before="100" w:beforeAutospacing="1" w:after="100" w:afterAutospacing="1" w:line="240" w:lineRule="auto"/>
-        <w:ind w:left="708"/>
-        <w:rPr>
-          <w:rFonts w:ascii="Arial" w:eastAsia="Times New Roman" w:hAnsi="Arial" w:cs="Arial"/>
-          <w:color w:val="000000"/>
-          <w:lang w:eastAsia="fr-FR"/>
-        </w:rPr>
-      </w:pPr>
-      <w:r>
-        <w:rPr>
-          <w:rFonts w:ascii="Arial" w:eastAsia="Times New Roman" w:hAnsi="Arial" w:cs="Arial"/>
-          <w:color w:val="000000"/>
-          <w:lang w:eastAsia="fr-FR"/>
-        </w:rPr>
-        <w:t>*</w:t>
-      </w:r>
-      <w:r>
-        <w:rPr>
-          <w:rFonts w:ascii="Arial" w:eastAsia="Times New Roman" w:hAnsi="Arial" w:cs="Arial"/>
-          <w:i/>
-          <w:iCs/>
-          <w:color w:val="000000"/>
-          <w:u w:val="single"/>
-          <w:lang w:eastAsia="fr-FR"/>
-        </w:rPr>
-        <w:t>Pour l’</w:t>
-      </w:r>
-      <w:r>
-        <w:rPr>
-          <w:rFonts w:ascii="Arial" w:eastAsia="Times New Roman" w:hAnsi="Arial" w:cs="Arial"/>
-          <w:i/>
-          <w:iCs/>
-          <w:color w:val="000000"/>
-          <w:u w:val="single"/>
-          <w:lang w:eastAsia="fr-FR"/>
-        </w:rPr>
-        <w:t>admin</w:t>
-      </w:r>
-      <w:r>
-        <w:rPr>
-          <w:rFonts w:ascii="Arial" w:eastAsia="Times New Roman" w:hAnsi="Arial" w:cs="Arial"/>
-          <w:color w:val="000000"/>
-          <w:lang w:eastAsia="fr-FR"/>
-        </w:rPr>
-        <w:t> : ont une autorisation supplémentaire d’ajout</w:t>
-      </w:r>
-      <w:r>
-        <w:rPr>
-          <w:rFonts w:ascii="Arial" w:eastAsia="Times New Roman" w:hAnsi="Arial" w:cs="Arial"/>
-          <w:color w:val="000000"/>
-          <w:lang w:eastAsia="fr-FR"/>
-        </w:rPr>
-        <w:t>er, modifier ou supprimer les comptes des</w:t>
-      </w:r>
-      <w:r>
-        <w:rPr>
-          <w:rFonts w:ascii="Arial" w:eastAsia="Times New Roman" w:hAnsi="Arial" w:cs="Arial"/>
-          <w:color w:val="000000"/>
-          <w:lang w:eastAsia="fr-FR"/>
-        </w:rPr>
-        <w:t xml:space="preserve"> employées ainsi que les comptes des clients.</w:t>
-      </w:r>
-      <w:r>
-        <w:rPr>
-          <w:rFonts w:ascii="Arial" w:eastAsia="Times New Roman" w:hAnsi="Arial" w:cs="Arial"/>
-          <w:color w:val="000000"/>
-          <w:lang w:eastAsia="fr-FR"/>
-        </w:rPr>
-        <w:t xml:space="preserve"> </w:t>
-      </w:r>
-    </w:p>
-    <w:p>
-      <w:pPr>
-        <w:spacing w:before="100" w:beforeAutospacing="1" w:after="100" w:afterAutospacing="1" w:line="240" w:lineRule="auto"/>
-        <w:rPr>
-          <w:rFonts w:ascii="Arial" w:eastAsia="Times New Roman" w:hAnsi="Arial" w:cs="Arial"/>
-          <w:color w:val="C5BF97" w:themeColor="accent3" w:themeTint="99"/>
-          <w:lang w:eastAsia="fr-FR"/>
-        </w:rPr>
-      </w:pPr>
-      <w:r>
-        <w:rPr>
-          <w:rFonts w:ascii="Arial" w:eastAsia="Times New Roman" w:hAnsi="Arial" w:cs="Arial"/>
-          <w:color w:val="C5BF97" w:themeColor="accent3" w:themeTint="99"/>
-          <w:lang w:eastAsia="fr-FR"/>
-        </w:rPr>
-        <w:t xml:space="preserve">- </w:t>
-      </w:r>
-      <w:r>
-        <w:rPr>
-          <w:rFonts w:ascii="Arial" w:eastAsia="Times New Roman" w:hAnsi="Arial" w:cs="Arial"/>
-          <w:b/>
-          <w:bCs/>
-          <w:color w:val="C5BF97" w:themeColor="accent3" w:themeTint="99"/>
-          <w:lang w:eastAsia="fr-FR"/>
-        </w:rPr>
-        <w:t>Page pour consulter les nouvelles inscriptions et activer les comptes</w:t>
-      </w:r>
-      <w:r>
-        <w:rPr>
-          <w:rFonts w:ascii="Arial" w:eastAsia="Times New Roman" w:hAnsi="Arial" w:cs="Arial"/>
-          <w:color w:val="C5BF97" w:themeColor="accent3" w:themeTint="99"/>
-          <w:lang w:eastAsia="fr-FR"/>
-        </w:rPr>
-        <w:t>.</w:t>
-      </w:r>
-    </w:p>
-    <w:p>
-      <w:pPr>
-        <w:spacing w:before="100" w:beforeAutospacing="1" w:after="100" w:afterAutospacing="1" w:line="240" w:lineRule="auto"/>
-        <w:rPr>
-          <w:rFonts w:ascii="Arial" w:eastAsia="Times New Roman" w:hAnsi="Arial" w:cs="Arial"/>
-          <w:color w:val="000000"/>
-          <w:lang w:eastAsia="fr-FR"/>
-        </w:rPr>
-      </w:pPr>
-      <w:r>
-        <w:rPr>
-          <w:rFonts w:ascii="Arial" w:eastAsia="Times New Roman" w:hAnsi="Arial" w:cs="Arial"/>
-          <w:color w:val="000000"/>
-          <w:lang w:eastAsia="fr-FR"/>
-        </w:rPr>
-        <w:t xml:space="preserve">-Cette page doit être contenir la liste des nouveaux comptes qu’ils sont </w:t>
-      </w:r>
-      <w:r>
-        <w:rPr>
-          <w:rFonts w:ascii="Arial" w:eastAsia="Times New Roman" w:hAnsi="Arial" w:cs="Arial"/>
-          <w:color w:val="000000"/>
-          <w:lang w:eastAsia="fr-FR"/>
-        </w:rPr>
-        <w:t>stockés</w:t>
-      </w:r>
-      <w:r>
-        <w:rPr>
-          <w:rFonts w:ascii="Arial" w:eastAsia="Times New Roman" w:hAnsi="Arial" w:cs="Arial"/>
-          <w:color w:val="000000"/>
-          <w:lang w:eastAsia="fr-FR"/>
-        </w:rPr>
-        <w:t xml:space="preserve"> dans une base de données dépendante, et quels seront stockées dans une table principales pour</w:t>
-      </w:r>
-    </w:p>
-    <w:p>
-      <w:pPr>
-        <w:spacing w:before="100" w:beforeAutospacing="1" w:after="100" w:afterAutospacing="1" w:line="240" w:lineRule="auto"/>
-        <w:rPr>
-          <w:rFonts w:ascii="Arial" w:eastAsia="Times New Roman" w:hAnsi="Arial" w:cs="Arial"/>
-          <w:color w:val="000000"/>
-          <w:lang w:eastAsia="fr-FR"/>
-        </w:rPr>
-      </w:pPr>
-      <w:r>
-        <w:rPr>
-          <w:noProof/>
-          <w:lang w:eastAsia="fr-FR"/>
-        </w:rPr>
-        <w:drawing>
-          <wp:inline distT="0" distB="0" distL="0" distR="0" wp14:anchorId="1A0FDD60" wp14:editId="6DAC608C">
-            <wp:extent cx="1123315" cy="678180"/>
-            <wp:effectExtent l="0" t="0" r="635" b="7620"/>
-            <wp:docPr id="9" name="Image 9" descr="C:\Users\Youcode\AppData\Local\Microsoft\Windows\INetCache\Content.Word\logo-removebg-preview (1).png"/>
-            <wp:cNvGraphicFramePr/>
-            <a:graphic xmlns:a="http://schemas.openxmlformats.org/drawingml/2006/main">
-              <a:graphicData uri="http://schemas.openxmlformats.org/drawingml/2006/picture">
-                <pic:pic xmlns:pic="http://schemas.openxmlformats.org/drawingml/2006/picture">
-                  <pic:nvPicPr>
-                    <pic:cNvPr id="4" name="Image 4" descr="C:\Users\Youcode\AppData\Local\Microsoft\Windows\INetCache\Content.Word\logo-removebg-preview (1).png"/>
-                    <pic:cNvPicPr/>
-                  </pic:nvPicPr>
-                  <pic:blipFill>
-                    <a:blip r:embed="rId9" cstate="print">
-                      <a:extLst>
-                        <a:ext uri="{28A0092B-C50C-407E-A947-70E740481C1C}">
-                          <a14:useLocalDpi xmlns:a14="http://schemas.microsoft.com/office/drawing/2010/main" val="0"/>
-                        </a:ext>
-                      </a:extLst>
-                    </a:blip>
-                    <a:srcRect/>
-                    <a:stretch>
-                      <a:fillRect/>
-                    </a:stretch>
-                  </pic:blipFill>
-                  <pic:spPr bwMode="auto">
-                    <a:xfrm>
-                      <a:off x="0" y="0"/>
-                      <a:ext cx="1123315" cy="678180"/>
-                    </a:xfrm>
-                    <a:prstGeom prst="rect">
-                      <a:avLst/>
-                    </a:prstGeom>
-                    <a:noFill/>
-                    <a:ln>
-                      <a:noFill/>
-                    </a:ln>
-                  </pic:spPr>
-                </pic:pic>
-              </a:graphicData>
-            </a:graphic>
-          </wp:inline>
-        </w:drawing>
-      </w:r>
       <w:r>
         <w:rPr>
           <w:rFonts w:ascii="Arial" w:eastAsia="Times New Roman" w:hAnsi="Arial" w:cs="Arial"/>
@@ -3230,6 +3217,20 @@
     </w:p>
     <w:p>
       <w:pPr>
+        <w:rPr>
+          <w:lang w:val="fr-MA"/>
+        </w:rPr>
+      </w:pPr>
+    </w:p>
+    <w:p>
+      <w:pPr>
+        <w:rPr>
+          <w:lang w:val="fr-MA"/>
+        </w:rPr>
+      </w:pPr>
+    </w:p>
+    <w:p>
+      <w:pPr>
         <w:spacing w:after="180" w:line="240" w:lineRule="auto"/>
         <w:jc w:val="center"/>
         <w:outlineLvl w:val="1"/>
@@ -3257,6 +3258,7 @@
           <w:szCs w:val="36"/>
           <w:lang w:eastAsia="fr-FR"/>
         </w:rPr>
+        <w:lastRenderedPageBreak/>
         <w:t>C</w:t>
       </w:r>
       <w:r>
@@ -3362,7 +3364,7 @@
       <w:r>
         <w:rPr>
           <w:noProof/>
-          <w:lang w:eastAsia="fr-FR"/>
+          <w:lang w:val="en-US"/>
         </w:rPr>
         <w:drawing>
           <wp:inline distT="0" distB="0" distL="0" distR="0">
@@ -3382,7 +3384,7 @@
                     </pic:cNvPicPr>
                   </pic:nvPicPr>
                   <pic:blipFill>
-                    <a:blip r:embed="rId10">
+                    <a:blip r:embed="rId11">
                       <a:extLst>
                         <a:ext uri="{28A0092B-C50C-407E-A947-70E740481C1C}">
                           <a14:useLocalDpi xmlns:a14="http://schemas.microsoft.com/office/drawing/2010/main" val="0"/>
@@ -3604,6 +3606,7 @@
           <w:u w:val="single"/>
           <w:lang w:eastAsia="fr-FR"/>
         </w:rPr>
+        <w:lastRenderedPageBreak/>
         <w:t>Diagramme de cas d’utilisation</w:t>
       </w:r>
       <w:r>
@@ -3632,9 +3635,8 @@
       <w:r>
         <w:rPr>
           <w:noProof/>
-          <w:lang w:eastAsia="fr-FR"/>
-        </w:rPr>
-        <w:lastRenderedPageBreak/>
+          <w:lang w:val="en-US"/>
+        </w:rPr>
         <w:drawing>
           <wp:inline distT="0" distB="0" distL="0" distR="0">
             <wp:extent cx="5764695" cy="8035777"/>
@@ -3653,7 +3655,7 @@
                     </pic:cNvPicPr>
                   </pic:nvPicPr>
                   <pic:blipFill>
-                    <a:blip r:embed="rId11">
+                    <a:blip r:embed="rId12">
                       <a:extLst>
                         <a:ext uri="{28A0092B-C50C-407E-A947-70E740481C1C}">
                           <a14:useLocalDpi xmlns:a14="http://schemas.microsoft.com/office/drawing/2010/main" val="0"/>
@@ -3690,24 +3692,27 @@
       <w:r>
         <w:rPr>
           <w:noProof/>
-          <w:lang w:eastAsia="fr-FR"/>
-        </w:rPr>
-        <w:lastRenderedPageBreak/>
+          <w:lang w:val="en-US"/>
+        </w:rPr>
         <w:drawing>
-          <wp:inline distT="0" distB="0" distL="0" distR="0" wp14:anchorId="3BBA3A9A" wp14:editId="726709E6">
-            <wp:extent cx="1123315" cy="678180"/>
-            <wp:effectExtent l="0" t="0" r="635" b="7620"/>
-            <wp:docPr id="3" name="Image 3" descr="C:\Users\Youcode\AppData\Local\Microsoft\Windows\INetCache\Content.Word\logo-removebg-preview (1).png"/>
-            <wp:cNvGraphicFramePr/>
+          <wp:inline distT="0" distB="0" distL="0" distR="0">
+            <wp:extent cx="1313180" cy="715010"/>
+            <wp:effectExtent l="0" t="0" r="0" b="0"/>
+            <wp:docPr id="10" name="Image 10" descr="C:\Users\Youcode\AppData\Local\Microsoft\Windows\INetCache\Content.Word\logo.png"/>
+            <wp:cNvGraphicFramePr>
+              <a:graphicFrameLocks xmlns:a="http://schemas.openxmlformats.org/drawingml/2006/main" noChangeAspect="1"/>
+            </wp:cNvGraphicFramePr>
             <a:graphic xmlns:a="http://schemas.openxmlformats.org/drawingml/2006/main">
               <a:graphicData uri="http://schemas.openxmlformats.org/drawingml/2006/picture">
                 <pic:pic xmlns:pic="http://schemas.openxmlformats.org/drawingml/2006/picture">
                   <pic:nvPicPr>
-                    <pic:cNvPr id="4" name="Image 4" descr="C:\Users\Youcode\AppData\Local\Microsoft\Windows\INetCache\Content.Word\logo-removebg-preview (1).png"/>
-                    <pic:cNvPicPr/>
+                    <pic:cNvPr id="0" name="Picture 16" descr="C:\Users\Youcode\AppData\Local\Microsoft\Windows\INetCache\Content.Word\logo.png"/>
+                    <pic:cNvPicPr>
+                      <a:picLocks noChangeAspect="1" noChangeArrowheads="1"/>
+                    </pic:cNvPicPr>
                   </pic:nvPicPr>
                   <pic:blipFill>
-                    <a:blip r:embed="rId9" cstate="print">
+                    <a:blip r:embed="rId10" cstate="print">
                       <a:extLst>
                         <a:ext uri="{28A0092B-C50C-407E-A947-70E740481C1C}">
                           <a14:useLocalDpi xmlns:a14="http://schemas.microsoft.com/office/drawing/2010/main" val="0"/>
@@ -3722,7 +3727,7 @@
                   <pic:spPr bwMode="auto">
                     <a:xfrm>
                       <a:off x="0" y="0"/>
-                      <a:ext cx="1123315" cy="678180"/>
+                      <a:ext cx="1313180" cy="715010"/>
                     </a:xfrm>
                     <a:prstGeom prst="rect">
                       <a:avLst/>
@@ -5475,7 +5480,7 @@
 </file>
 
 <file path=customXml/itemProps1.xml><?xml version="1.0" encoding="utf-8"?>
-<ds:datastoreItem xmlns:ds="http://schemas.openxmlformats.org/officeDocument/2006/customXml" ds:itemID="{0D964EC8-9DCE-4295-9B16-A7E989A2D8CD}">
+<ds:datastoreItem xmlns:ds="http://schemas.openxmlformats.org/officeDocument/2006/customXml" ds:itemID="{6E134F55-AB59-4E48-A5B2-312D6F7110CF}">
   <ds:schemaRefs>
     <ds:schemaRef ds:uri="http://schemas.openxmlformats.org/officeDocument/2006/bibliography"/>
   </ds:schemaRefs>

</xml_diff>